<commit_message>
Mise en page + micros corrections
</commit_message>
<xml_diff>
--- a/calculsStat.docx
+++ b/calculsStat.docx
@@ -104,7 +104,24 @@
           <w:u w:val="single"/>
           <w:lang w:val="fr-BE"/>
         </w:rPr>
-        <w:t xml:space="preserve">Données connues : </w:t>
+        <w:t>Données connues</w:t>
+      </w:r>
+      <w:r>
+        <w:rPr>
+          <w:b/>
+          <w:sz w:val="32"/>
+          <w:lang w:val="fr-BE"/>
+        </w:rPr>
+        <w:t> :</w:t>
+      </w:r>
+      <w:r>
+        <w:rPr>
+          <w:b/>
+          <w:sz w:val="32"/>
+          <w:u w:val="single"/>
+          <w:lang w:val="fr-BE"/>
+        </w:rPr>
+        <w:t xml:space="preserve"> </w:t>
       </w:r>
     </w:p>
     <w:p>
@@ -750,6 +767,12 @@
           <w:lang w:val="fr-BE"/>
         </w:rPr>
       </w:pPr>
+      <w:r>
+        <w:rPr>
+          <w:lang w:val="fr-BE"/>
+        </w:rPr>
+        <w:t>n = 32</w:t>
+      </w:r>
     </w:p>
     <w:p>
       <w:pPr>
@@ -757,12 +780,6 @@
           <w:lang w:val="fr-BE"/>
         </w:rPr>
       </w:pPr>
-      <w:r>
-        <w:rPr>
-          <w:lang w:val="fr-BE"/>
-        </w:rPr>
-        <w:t>n = 32</w:t>
-      </w:r>
     </w:p>
     <w:p>
       <w:pPr>
@@ -780,7 +797,15 @@
           <w:u w:val="single"/>
           <w:lang w:val="fr-BE"/>
         </w:rPr>
-        <w:t>Calcul des données manquantes pour le test de conformité :</w:t>
+        <w:t>Calcul des données manquantes pour le test de conformité</w:t>
+      </w:r>
+      <w:r>
+        <w:rPr>
+          <w:b/>
+          <w:sz w:val="32"/>
+          <w:lang w:val="fr-BE"/>
+        </w:rPr>
+        <w:t> :</w:t>
       </w:r>
     </w:p>
     <w:p>
@@ -813,17 +838,14 @@
         </w:rPr>
         <w:t xml:space="preserve">Formule : </w:t>
       </w:r>
-      <m:r>
-        <m:rPr>
-          <m:sty m:val="p"/>
-        </m:rPr>
+      <w:r>
         <w:rPr>
           <w:rFonts w:ascii="Cambria Math" w:hAnsi="Cambria Math"/>
           <w:sz w:val="32"/>
           <w:lang w:val="fr-BE"/>
         </w:rPr>
         <w:br/>
-      </m:r>
+      </w:r>
       <m:oMathPara>
         <m:oMath>
           <m:acc>
@@ -1731,6 +1753,7 @@
         <w:rPr>
           <w:b/>
           <w:sz w:val="32"/>
+          <w:u w:val="single"/>
           <w:lang w:val="fr-BE"/>
         </w:rPr>
         <w:t>Test d</w:t>
@@ -1739,9 +1762,18 @@
         <w:rPr>
           <w:b/>
           <w:sz w:val="32"/>
-          <w:lang w:val="fr-BE"/>
-        </w:rPr>
-        <w:t>e conformité :</w:t>
+          <w:u w:val="single"/>
+          <w:lang w:val="fr-BE"/>
+        </w:rPr>
+        <w:t>e conformité</w:t>
+      </w:r>
+      <w:r>
+        <w:rPr>
+          <w:b/>
+          <w:sz w:val="32"/>
+          <w:lang w:val="fr-BE"/>
+        </w:rPr>
+        <w:t> :</w:t>
       </w:r>
     </w:p>
     <w:p>
@@ -1754,7 +1786,19 @@
         <w:rPr>
           <w:lang w:val="fr-BE"/>
         </w:rPr>
-        <w:t>Comme n &gt; 30 on fait notre test en prenant la loi normal</w:t>
+        <w:t xml:space="preserve">Comme n &gt; 30 on fait notre test en </w:t>
+      </w:r>
+      <w:r>
+        <w:rPr>
+          <w:lang w:val="fr-BE"/>
+        </w:rPr>
+        <w:t>utilisant</w:t>
+      </w:r>
+      <w:r>
+        <w:rPr>
+          <w:lang w:val="fr-BE"/>
+        </w:rPr>
+        <w:t xml:space="preserve"> la loi normal</w:t>
       </w:r>
       <w:r>
         <w:rPr>
@@ -1800,6 +1844,13 @@
           <w:lang w:val="fr-BE"/>
         </w:rPr>
         <w:t>Hypothèse</w:t>
+      </w:r>
+      <w:r>
+        <w:rPr>
+          <w:b/>
+          <w:lang w:val="fr-BE"/>
+        </w:rPr>
+        <w:t>s</w:t>
       </w:r>
       <w:r>
         <w:rPr>
@@ -2204,7 +2255,42 @@
           <w:rFonts w:eastAsiaTheme="minorEastAsia"/>
           <w:lang w:val="fr-BE"/>
         </w:rPr>
-        <w:t>Comme 1,114 &lt; 1,96 on ne se situe pas dans la zone de rejet. H0 est donc validé.</w:t>
+        <w:t xml:space="preserve">Comme 1,114 &lt; 1,96 on ne se situe pas dans la zone de rejet. </w:t>
+      </w:r>
+      <w:r>
+        <w:rPr>
+          <w:rFonts w:eastAsiaTheme="minorEastAsia"/>
+          <w:lang w:val="fr-BE"/>
+        </w:rPr>
+        <w:t xml:space="preserve">L’hypothèse </w:t>
+      </w:r>
+      <w:r>
+        <w:rPr>
+          <w:rFonts w:eastAsiaTheme="minorEastAsia"/>
+          <w:lang w:val="fr-BE"/>
+        </w:rPr>
+        <w:t xml:space="preserve">H0 est donc </w:t>
+      </w:r>
+      <w:r>
+        <w:rPr>
+          <w:rFonts w:eastAsiaTheme="minorEastAsia"/>
+          <w:lang w:val="fr-BE"/>
+        </w:rPr>
+        <w:t>accepté</w:t>
+      </w:r>
+      <w:r>
+        <w:rPr>
+          <w:rFonts w:eastAsiaTheme="minorEastAsia"/>
+          <w:lang w:val="fr-BE"/>
+        </w:rPr>
+        <w:t>e</w:t>
+      </w:r>
+      <w:r>
+        <w:rPr>
+          <w:rFonts w:eastAsiaTheme="minorEastAsia"/>
+          <w:lang w:val="fr-BE"/>
+        </w:rPr>
+        <w:t>.</w:t>
       </w:r>
     </w:p>
     <w:p>
@@ -2235,6 +2321,7 @@
         <w:jc w:val="center"/>
         <w:rPr>
           <w:rFonts w:eastAsiaTheme="minorEastAsia"/>
+          <w:b/>
           <w:sz w:val="40"/>
           <w:u w:val="single"/>
           <w:lang w:val="fr-BE"/>
@@ -2243,6 +2330,7 @@
       <w:r>
         <w:rPr>
           <w:rFonts w:eastAsiaTheme="minorEastAsia"/>
+          <w:b/>
           <w:sz w:val="40"/>
           <w:u w:val="single"/>
           <w:lang w:val="fr-BE"/>
@@ -2259,29 +2347,67 @@
           <w:lang w:val="fr-BE"/>
         </w:rPr>
       </w:pPr>
-      <w:r>
-        <w:rPr>
-          <w:rFonts w:eastAsiaTheme="minorEastAsia"/>
-          <w:lang w:val="fr-BE"/>
-        </w:rPr>
-        <w:t>« La hauteur dépend-elle de la masse dans la parcelle est ? »</w:t>
-      </w:r>
     </w:p>
     <w:p>
       <w:pPr>
-        <w:rPr>
-          <w:rFonts w:eastAsiaTheme="minorEastAsia"/>
-          <w:b/>
+        <w:jc w:val="center"/>
+        <w:rPr>
+          <w:rFonts w:eastAsiaTheme="minorEastAsia"/>
           <w:lang w:val="fr-BE"/>
         </w:rPr>
       </w:pPr>
       <w:r>
         <w:rPr>
           <w:rFonts w:eastAsiaTheme="minorEastAsia"/>
-          <w:b/>
-          <w:lang w:val="fr-BE"/>
-        </w:rPr>
-        <w:t xml:space="preserve">Données : </w:t>
+          <w:lang w:val="fr-BE"/>
+        </w:rPr>
+        <w:t>« La hauteur dépend-elle de la masse dans la parcelle est ? »</w:t>
+      </w:r>
+    </w:p>
+    <w:p>
+      <w:pPr>
+        <w:rPr>
+          <w:rFonts w:eastAsiaTheme="minorEastAsia"/>
+          <w:sz w:val="10"/>
+          <w:szCs w:val="10"/>
+          <w:lang w:val="fr-BE"/>
+        </w:rPr>
+      </w:pPr>
+    </w:p>
+    <w:p>
+      <w:pPr>
+        <w:rPr>
+          <w:b/>
+          <w:sz w:val="32"/>
+          <w:u w:val="single"/>
+          <w:lang w:val="fr-BE"/>
+        </w:rPr>
+      </w:pPr>
+      <w:r>
+        <w:rPr>
+          <w:b/>
+          <w:sz w:val="32"/>
+          <w:u w:val="single"/>
+          <w:lang w:val="fr-BE"/>
+        </w:rPr>
+        <w:t>Données connues</w:t>
+      </w:r>
+      <w:r>
+        <w:rPr>
+          <w:b/>
+          <w:sz w:val="32"/>
+          <w:lang w:val="fr-BE"/>
+        </w:rPr>
+        <w:t> :</w:t>
+      </w:r>
+      <w:r>
+        <w:rPr>
+          <w:b/>
+          <w:sz w:val="32"/>
+          <w:u w:val="single"/>
+          <w:lang w:val="fr-BE"/>
+        </w:rPr>
+        <w:t xml:space="preserve"> </w:t>
       </w:r>
     </w:p>
     <w:p>
@@ -2337,7 +2463,24 @@
                 <w:sz w:val="20"/>
                 <w:lang w:val="fr-BE"/>
               </w:rPr>
-              <w:t>xi (masse)</w:t>
+              <w:t>x</w:t>
+            </w:r>
+            <w:r>
+              <w:rPr>
+                <w:b/>
+                <w:sz w:val="20"/>
+                <w:vertAlign w:val="subscript"/>
+                <w:lang w:val="fr-BE"/>
+              </w:rPr>
+              <w:t>i</w:t>
+            </w:r>
+            <w:r>
+              <w:rPr>
+                <w:b/>
+                <w:sz w:val="20"/>
+                <w:lang w:val="fr-BE"/>
+              </w:rPr>
+              <w:t xml:space="preserve"> (masse)</w:t>
             </w:r>
           </w:p>
         </w:tc>
@@ -2360,7 +2503,32 @@
                 <w:sz w:val="20"/>
                 <w:lang w:val="fr-BE"/>
               </w:rPr>
-              <w:t>yi(Hauteur)</w:t>
+              <w:t>y</w:t>
+            </w:r>
+            <w:r>
+              <w:rPr>
+                <w:b/>
+                <w:sz w:val="20"/>
+                <w:vertAlign w:val="subscript"/>
+                <w:lang w:val="fr-BE"/>
+              </w:rPr>
+              <w:t>i</w:t>
+            </w:r>
+            <w:r>
+              <w:rPr>
+                <w:b/>
+                <w:sz w:val="20"/>
+                <w:lang w:val="fr-BE"/>
+              </w:rPr>
+              <w:t xml:space="preserve"> (h</w:t>
+            </w:r>
+            <w:r>
+              <w:rPr>
+                <w:b/>
+                <w:sz w:val="20"/>
+                <w:lang w:val="fr-BE"/>
+              </w:rPr>
+              <w:t>auteur)</w:t>
             </w:r>
           </w:p>
         </w:tc>
@@ -4215,13 +4383,6 @@
                 <w:sz w:val="20"/>
                 <w:lang w:val="fr-BE"/>
               </w:rPr>
-              <w:t>d</w:t>
-            </w:r>
-            <w:r>
-              <w:rPr>
-                <w:sz w:val="20"/>
-                <w:lang w:val="fr-BE"/>
-              </w:rPr>
               <w:t>2067</w:t>
             </w:r>
           </w:p>
@@ -9127,23 +9288,9 @@
     </w:tbl>
     <w:p>
       <w:pPr>
-        <w:jc w:val="center"/>
-        <w:rPr>
-          <w:lang w:val="fr-BE"/>
-        </w:rPr>
-      </w:pPr>
-    </w:p>
-    <w:p>
-      <w:pPr>
-        <w:jc w:val="center"/>
-        <w:rPr>
-          <w:lang w:val="fr-BE"/>
-        </w:rPr>
-      </w:pPr>
-    </w:p>
-    <w:p>
-      <w:pPr>
-        <w:rPr>
+        <w:rPr>
+          <w:sz w:val="32"/>
+          <w:szCs w:val="32"/>
           <w:lang w:val="fr-BE"/>
         </w:rPr>
       </w:pPr>
@@ -9151,6 +9298,8 @@
       <w:r>
         <w:rPr>
           <w:b/>
+          <w:sz w:val="32"/>
+          <w:szCs w:val="32"/>
           <w:u w:val="single"/>
           <w:lang w:val="fr-BE"/>
         </w:rPr>
@@ -9160,6 +9309,8 @@
       <w:proofErr w:type="gramEnd"/>
       <w:r>
         <w:rPr>
+          <w:sz w:val="32"/>
+          <w:szCs w:val="32"/>
           <w:lang w:val="fr-BE"/>
         </w:rPr>
         <w:t xml:space="preserve"> : </w:t>
@@ -9169,20 +9320,20 @@
       <w:pPr>
         <w:ind w:firstLine="720"/>
         <w:rPr>
-          <w:u w:val="single"/>
+          <w:b/>
           <w:lang w:val="fr-BE"/>
         </w:rPr>
       </w:pPr>
       <w:r>
         <w:rPr>
-          <w:u w:val="single"/>
+          <w:b/>
           <w:lang w:val="fr-BE"/>
         </w:rPr>
         <w:t xml:space="preserve">Ecart type </w:t>
       </w:r>
       <w:r>
         <w:rPr>
-          <w:u w:val="single"/>
+          <w:b/>
           <w:lang w:val="fr-BE"/>
         </w:rPr>
         <w:t>:</w:t>
@@ -9425,17 +9576,14 @@
         </w:rPr>
         <w:tab/>
       </w:r>
-      <m:r>
-        <m:rPr>
-          <m:sty m:val="p"/>
-        </m:rPr>
+      <w:r>
         <w:rPr>
           <w:rFonts w:ascii="Cambria Math" w:eastAsiaTheme="minorEastAsia" w:hAnsi="Cambria Math"/>
           <w:sz w:val="32"/>
           <w:lang w:val="fr-BE"/>
         </w:rPr>
         <w:br/>
-      </m:r>
+      </w:r>
     </w:p>
     <w:p>
       <w:pPr>
@@ -10992,47 +11140,41 @@
         </w:rPr>
         <w:pgNum/>
       </w:r>
-      <m:r>
-        <m:rPr>
-          <m:sty m:val="p"/>
-        </m:rPr>
+      <w:r>
         <w:rPr>
           <w:rFonts w:ascii="Cambria Math" w:eastAsiaTheme="minorEastAsia" w:hAnsi="Cambria Math"/>
           <w:sz w:val="32"/>
           <w:lang w:val="fr-BE"/>
         </w:rPr>
         <w:br/>
-      </m:r>
-      <m:r>
-        <m:rPr>
-          <m:sty m:val="p"/>
-        </m:rPr>
+      </w:r>
+      <w:r>
         <w:rPr>
           <w:rFonts w:ascii="Cambria Math" w:eastAsiaTheme="minorEastAsia" w:hAnsi="Cambria Math"/>
           <w:sz w:val="32"/>
           <w:lang w:val="fr-BE"/>
         </w:rPr>
         <w:br/>
-      </m:r>
+      </w:r>
     </w:p>
     <w:p>
       <w:pPr>
         <w:ind w:left="720"/>
         <w:rPr>
-          <w:u w:val="single"/>
+          <w:b/>
           <w:lang w:val="fr-BE"/>
         </w:rPr>
       </w:pPr>
       <w:r>
         <w:rPr>
-          <w:u w:val="single"/>
+          <w:b/>
           <w:lang w:val="fr-BE"/>
         </w:rPr>
         <w:t>Formule du coefficient de corrélation</w:t>
       </w:r>
       <w:r>
         <w:rPr>
-          <w:u w:val="single"/>
+          <w:b/>
           <w:lang w:val="fr-BE"/>
         </w:rPr>
         <w:t> :</w:t>
@@ -11203,7 +11345,8 @@
         <w:rPr>
           <w:rFonts w:eastAsiaTheme="minorEastAsia"/>
           <w:b/>
-          <w:sz w:val="24"/>
+          <w:sz w:val="32"/>
+          <w:szCs w:val="32"/>
           <w:u w:val="single"/>
           <w:lang w:val="fr-BE"/>
         </w:rPr>
@@ -11212,11 +11355,22 @@
         <w:rPr>
           <w:rFonts w:eastAsiaTheme="minorEastAsia"/>
           <w:b/>
-          <w:sz w:val="24"/>
+          <w:sz w:val="32"/>
+          <w:szCs w:val="32"/>
           <w:u w:val="single"/>
           <w:lang w:val="fr-BE"/>
         </w:rPr>
-        <w:t>Valeur de r pour la parcelle Est :</w:t>
+        <w:t>Valeur de r pour la parcelle Est</w:t>
+      </w:r>
+      <w:r>
+        <w:rPr>
+          <w:rFonts w:eastAsiaTheme="minorEastAsia"/>
+          <w:b/>
+          <w:sz w:val="32"/>
+          <w:szCs w:val="32"/>
+          <w:lang w:val="fr-BE"/>
+        </w:rPr>
+        <w:t> :</w:t>
       </w:r>
     </w:p>
     <w:p>
@@ -11302,6 +11456,8 @@
       <w:bookmarkEnd w:id="0"/>
     </w:p>
     <w:sectPr>
+      <w:headerReference w:type="default" r:id="rId6"/>
+      <w:footerReference w:type="default" r:id="rId7"/>
       <w:pgSz w:w="12240" w:h="15840"/>
       <w:pgMar w:top="1440" w:right="1440" w:bottom="1440" w:left="1440" w:header="720" w:footer="720" w:gutter="0"/>
       <w:cols w:space="720"/>
@@ -11309,6 +11465,218 @@
     </w:sectPr>
   </w:body>
 </w:document>
+</file>
+
+<file path=word/endnotes.xml><?xml version="1.0" encoding="utf-8"?>
+<w:endnotes xmlns:ve="http://schemas.openxmlformats.org/markup-compatibility/2006" xmlns:o="urn:schemas-microsoft-com:office:office" xmlns:r="http://schemas.openxmlformats.org/officeDocument/2006/relationships" xmlns:m="http://schemas.openxmlformats.org/officeDocument/2006/math" xmlns:v="urn:schemas-microsoft-com:vml" xmlns:wp="http://schemas.openxmlformats.org/drawingml/2006/wordprocessingDrawing" xmlns:w10="urn:schemas-microsoft-com:office:word" xmlns:w="http://schemas.openxmlformats.org/wordprocessingml/2006/main" xmlns:wne="http://schemas.microsoft.com/office/word/2006/wordml">
+  <w:endnote w:type="separator" w:id="-1">
+    <w:p>
+      <w:pPr>
+        <w:spacing w:after="0" w:line="240" w:lineRule="auto"/>
+      </w:pPr>
+      <w:r>
+        <w:separator/>
+      </w:r>
+    </w:p>
+  </w:endnote>
+  <w:endnote w:type="continuationSeparator" w:id="0">
+    <w:p>
+      <w:pPr>
+        <w:spacing w:after="0" w:line="240" w:lineRule="auto"/>
+      </w:pPr>
+      <w:r>
+        <w:continuationSeparator/>
+      </w:r>
+    </w:p>
+  </w:endnote>
+</w:endnotes>
+</file>
+
+<file path=word/footer1.xml><?xml version="1.0" encoding="utf-8"?>
+<w:ftr xmlns:ve="http://schemas.openxmlformats.org/markup-compatibility/2006" xmlns:o="urn:schemas-microsoft-com:office:office" xmlns:r="http://schemas.openxmlformats.org/officeDocument/2006/relationships" xmlns:m="http://schemas.openxmlformats.org/officeDocument/2006/math" xmlns:v="urn:schemas-microsoft-com:vml" xmlns:wp="http://schemas.openxmlformats.org/drawingml/2006/wordprocessingDrawing" xmlns:w10="urn:schemas-microsoft-com:office:word" xmlns:w="http://schemas.openxmlformats.org/wordprocessingml/2006/main" xmlns:wne="http://schemas.microsoft.com/office/word/2006/wordml">
+  <w:sdt>
+    <w:sdtPr>
+      <w:id w:val="1397643802"/>
+      <w:docPartObj>
+        <w:docPartGallery w:val="Page Numbers (Bottom of Page)"/>
+        <w:docPartUnique/>
+      </w:docPartObj>
+    </w:sdtPr>
+    <w:sdtContent>
+      <w:p>
+        <w:pPr>
+          <w:pStyle w:val="Pieddepage"/>
+        </w:pPr>
+        <w:r>
+          <w:rPr>
+            <w:noProof/>
+            <w:lang w:val="fr-FR" w:eastAsia="zh-TW"/>
+          </w:rPr>
+          <w:pict>
+            <v:rect id="_x0000_s3073" style="position:absolute;margin-left:0;margin-top:0;width:60pt;height:70.5pt;z-index:251660288;mso-position-horizontal:center;mso-position-horizontal-relative:right-margin-area;mso-position-vertical:top;mso-position-vertical-relative:bottom-margin-area" stroked="f">
+              <v:textbox style="mso-next-textbox:#_x0000_s3073">
+                <w:txbxContent>
+                  <w:sdt>
+                    <w:sdtPr>
+                      <w:rPr>
+                        <w:rFonts w:asciiTheme="majorHAnsi" w:hAnsiTheme="majorHAnsi"/>
+                        <w:sz w:val="48"/>
+                        <w:szCs w:val="44"/>
+                        <w:lang w:val="fr-FR"/>
+                      </w:rPr>
+                      <w:id w:val="123787984"/>
+                      <w:docPartObj>
+                        <w:docPartGallery w:val="Page Numbers (Margins)"/>
+                        <w:docPartUnique/>
+                      </w:docPartObj>
+                    </w:sdtPr>
+                    <w:sdtContent>
+                      <w:sdt>
+                        <w:sdtPr>
+                          <w:rPr>
+                            <w:rFonts w:asciiTheme="majorHAnsi" w:hAnsiTheme="majorHAnsi"/>
+                            <w:sz w:val="48"/>
+                            <w:szCs w:val="44"/>
+                            <w:lang w:val="fr-FR"/>
+                          </w:rPr>
+                          <w:id w:val="123787985"/>
+                          <w:docPartObj>
+                            <w:docPartGallery w:val="Page Numbers (Margins)"/>
+                            <w:docPartUnique/>
+                          </w:docPartObj>
+                        </w:sdtPr>
+                        <w:sdtContent>
+                          <w:p>
+                            <w:pPr>
+                              <w:jc w:val="center"/>
+                              <w:rPr>
+                                <w:rFonts w:asciiTheme="majorHAnsi" w:hAnsiTheme="majorHAnsi"/>
+                                <w:sz w:val="48"/>
+                                <w:szCs w:val="44"/>
+                                <w:lang w:val="fr-FR"/>
+                              </w:rPr>
+                            </w:pPr>
+                            <w:r>
+                              <w:rPr>
+                                <w:lang w:val="fr-FR"/>
+                              </w:rPr>
+                              <w:fldChar w:fldCharType="begin"/>
+                            </w:r>
+                            <w:r>
+                              <w:rPr>
+                                <w:lang w:val="fr-FR"/>
+                              </w:rPr>
+                              <w:instrText xml:space="preserve"> PAGE   \* MERGEFORMAT </w:instrText>
+                            </w:r>
+                            <w:r>
+                              <w:rPr>
+                                <w:lang w:val="fr-FR"/>
+                              </w:rPr>
+                              <w:fldChar w:fldCharType="separate"/>
+                            </w:r>
+                            <w:r>
+                              <w:rPr>
+                                <w:rFonts w:asciiTheme="majorHAnsi" w:hAnsiTheme="majorHAnsi"/>
+                                <w:noProof/>
+                                <w:sz w:val="48"/>
+                                <w:szCs w:val="44"/>
+                              </w:rPr>
+                              <w:t>3</w:t>
+                            </w:r>
+                            <w:r>
+                              <w:rPr>
+                                <w:lang w:val="fr-FR"/>
+                              </w:rPr>
+                              <w:fldChar w:fldCharType="end"/>
+                            </w:r>
+                          </w:p>
+                        </w:sdtContent>
+                      </w:sdt>
+                    </w:sdtContent>
+                  </w:sdt>
+                </w:txbxContent>
+              </v:textbox>
+              <w10:wrap anchorx="page" anchory="page"/>
+            </v:rect>
+          </w:pict>
+        </w:r>
+      </w:p>
+    </w:sdtContent>
+  </w:sdt>
+</w:ftr>
+</file>
+
+<file path=word/footnotes.xml><?xml version="1.0" encoding="utf-8"?>
+<w:footnotes xmlns:ve="http://schemas.openxmlformats.org/markup-compatibility/2006" xmlns:o="urn:schemas-microsoft-com:office:office" xmlns:r="http://schemas.openxmlformats.org/officeDocument/2006/relationships" xmlns:m="http://schemas.openxmlformats.org/officeDocument/2006/math" xmlns:v="urn:schemas-microsoft-com:vml" xmlns:wp="http://schemas.openxmlformats.org/drawingml/2006/wordprocessingDrawing" xmlns:w10="urn:schemas-microsoft-com:office:word" xmlns:w="http://schemas.openxmlformats.org/wordprocessingml/2006/main" xmlns:wne="http://schemas.microsoft.com/office/word/2006/wordml">
+  <w:footnote w:type="separator" w:id="-1">
+    <w:p>
+      <w:pPr>
+        <w:spacing w:after="0" w:line="240" w:lineRule="auto"/>
+      </w:pPr>
+      <w:r>
+        <w:separator/>
+      </w:r>
+    </w:p>
+  </w:footnote>
+  <w:footnote w:type="continuationSeparator" w:id="0">
+    <w:p>
+      <w:pPr>
+        <w:spacing w:after="0" w:line="240" w:lineRule="auto"/>
+      </w:pPr>
+      <w:r>
+        <w:continuationSeparator/>
+      </w:r>
+    </w:p>
+  </w:footnote>
+</w:footnotes>
+</file>
+
+<file path=word/header1.xml><?xml version="1.0" encoding="utf-8"?>
+<w:hdr xmlns:ve="http://schemas.openxmlformats.org/markup-compatibility/2006" xmlns:o="urn:schemas-microsoft-com:office:office" xmlns:r="http://schemas.openxmlformats.org/officeDocument/2006/relationships" xmlns:m="http://schemas.openxmlformats.org/officeDocument/2006/math" xmlns:v="urn:schemas-microsoft-com:vml" xmlns:wp="http://schemas.openxmlformats.org/drawingml/2006/wordprocessingDrawing" xmlns:w10="urn:schemas-microsoft-com:office:word" xmlns:w="http://schemas.openxmlformats.org/wordprocessingml/2006/main" xmlns:wne="http://schemas.microsoft.com/office/word/2006/wordml">
+  <w:p>
+    <w:pPr>
+      <w:pStyle w:val="En-tte"/>
+      <w:rPr>
+        <w:lang w:val="fr-BE"/>
+      </w:rPr>
+    </w:pPr>
+    <w:r>
+      <w:rPr>
+        <w:lang w:val="fr-BE"/>
+      </w:rPr>
+      <w:t>FINK Jérôme</w:t>
+    </w:r>
+  </w:p>
+  <w:p>
+    <w:pPr>
+      <w:pStyle w:val="En-tte"/>
+      <w:rPr>
+        <w:lang w:val="fr-BE"/>
+      </w:rPr>
+    </w:pPr>
+    <w:r>
+      <w:rPr>
+        <w:lang w:val="fr-BE"/>
+      </w:rPr>
+      <w:t>SEEL Océane</w:t>
+    </w:r>
+    <w:r>
+      <w:ptab w:relativeTo="margin" w:alignment="center" w:leader="none"/>
+    </w:r>
+    <w:r>
+      <w:rPr>
+        <w:lang w:val="fr-BE"/>
+      </w:rPr>
+      <w:t>Laboratoire d’e-commerce</w:t>
+    </w:r>
+    <w:r>
+      <w:ptab w:relativeTo="margin" w:alignment="right" w:leader="none"/>
+    </w:r>
+    <w:r>
+      <w:t>2015-2016</w:t>
+    </w:r>
+  </w:p>
+</w:hdr>
 </file>
 
 <file path=word/styles.xml><?xml version="1.0" encoding="utf-8"?>
@@ -11566,7 +11934,350 @@
       <w:szCs w:val="16"/>
     </w:rPr>
   </w:style>
+  <w:style w:type="paragraph" w:styleId="En-tte">
+    <w:name w:val="header"/>
+    <w:basedOn w:val="Normal"/>
+    <w:link w:val="En-tteCar"/>
+    <w:uiPriority w:val="99"/>
+    <w:semiHidden/>
+    <w:unhideWhenUsed/>
+    <w:rsid w:val="00CE3C8A"/>
+    <w:pPr>
+      <w:tabs>
+        <w:tab w:val="center" w:pos="4536"/>
+        <w:tab w:val="right" w:pos="9072"/>
+      </w:tabs>
+      <w:spacing w:after="0" w:line="240" w:lineRule="auto"/>
+    </w:pPr>
+  </w:style>
+  <w:style w:type="character" w:customStyle="1" w:styleId="En-tteCar">
+    <w:name w:val="En-tête Car"/>
+    <w:basedOn w:val="Policepardfaut"/>
+    <w:link w:val="En-tte"/>
+    <w:uiPriority w:val="99"/>
+    <w:semiHidden/>
+    <w:rsid w:val="00CE3C8A"/>
+  </w:style>
+  <w:style w:type="paragraph" w:styleId="Pieddepage">
+    <w:name w:val="footer"/>
+    <w:basedOn w:val="Normal"/>
+    <w:link w:val="PieddepageCar"/>
+    <w:uiPriority w:val="99"/>
+    <w:semiHidden/>
+    <w:unhideWhenUsed/>
+    <w:rsid w:val="00CE3C8A"/>
+    <w:pPr>
+      <w:tabs>
+        <w:tab w:val="center" w:pos="4536"/>
+        <w:tab w:val="right" w:pos="9072"/>
+      </w:tabs>
+      <w:spacing w:after="0" w:line="240" w:lineRule="auto"/>
+    </w:pPr>
+  </w:style>
+  <w:style w:type="character" w:customStyle="1" w:styleId="PieddepageCar">
+    <w:name w:val="Pied de page Car"/>
+    <w:basedOn w:val="Policepardfaut"/>
+    <w:link w:val="Pieddepage"/>
+    <w:uiPriority w:val="99"/>
+    <w:semiHidden/>
+    <w:rsid w:val="00CE3C8A"/>
+  </w:style>
 </w:styles>
+</file>
+
+<file path=word/glossary/document.xml><?xml version="1.0" encoding="utf-8"?>
+<w:glossaryDocument xmlns:ve="http://schemas.openxmlformats.org/markup-compatibility/2006" xmlns:o="urn:schemas-microsoft-com:office:office" xmlns:r="http://schemas.openxmlformats.org/officeDocument/2006/relationships" xmlns:m="http://schemas.openxmlformats.org/officeDocument/2006/math" xmlns:v="urn:schemas-microsoft-com:vml" xmlns:wp="http://schemas.openxmlformats.org/drawingml/2006/wordprocessingDrawing" xmlns:w10="urn:schemas-microsoft-com:office:word" xmlns:w="http://schemas.openxmlformats.org/wordprocessingml/2006/main" xmlns:wne="http://schemas.microsoft.com/office/word/2006/wordml">
+  <w:docParts/>
+</w:glossaryDocument>
+</file>
+
+<file path=word/glossary/fontTable.xml><?xml version="1.0" encoding="utf-8"?>
+<w:fonts xmlns:r="http://schemas.openxmlformats.org/officeDocument/2006/relationships" xmlns:w="http://schemas.openxmlformats.org/wordprocessingml/2006/main">
+  <w:font w:name="Calibri">
+    <w:panose1 w:val="020F0502020204030204"/>
+    <w:charset w:val="00"/>
+    <w:family w:val="swiss"/>
+    <w:pitch w:val="variable"/>
+    <w:sig w:usb0="E00002FF" w:usb1="4000ACFF" w:usb2="00000001" w:usb3="00000000" w:csb0="0000019F" w:csb1="00000000"/>
+  </w:font>
+  <w:font w:name="Times New Roman">
+    <w:panose1 w:val="02020603050405020304"/>
+    <w:charset w:val="00"/>
+    <w:family w:val="roman"/>
+    <w:pitch w:val="variable"/>
+    <w:sig w:usb0="E0002AFF" w:usb1="C0007841" w:usb2="00000009" w:usb3="00000000" w:csb0="000001FF" w:csb1="00000000"/>
+  </w:font>
+  <w:font w:name="Tahoma">
+    <w:panose1 w:val="020B0604030504040204"/>
+    <w:charset w:val="00"/>
+    <w:family w:val="swiss"/>
+    <w:pitch w:val="variable"/>
+    <w:sig w:usb0="E1002EFF" w:usb1="C000605B" w:usb2="00000029" w:usb3="00000000" w:csb0="000101FF" w:csb1="00000000"/>
+  </w:font>
+  <w:font w:name="Cambria Math">
+    <w:panose1 w:val="02040503050406030204"/>
+    <w:charset w:val="00"/>
+    <w:family w:val="roman"/>
+    <w:pitch w:val="variable"/>
+    <w:sig w:usb0="E00002FF" w:usb1="420024FF" w:usb2="00000000" w:usb3="00000000" w:csb0="0000019F" w:csb1="00000000"/>
+  </w:font>
+  <w:font w:name="Calibri Light">
+    <w:panose1 w:val="020F0302020204030204"/>
+    <w:charset w:val="00"/>
+    <w:family w:val="swiss"/>
+    <w:pitch w:val="variable"/>
+    <w:sig w:usb0="A00002EF" w:usb1="4000207B" w:usb2="00000000" w:usb3="00000000" w:csb0="0000019F" w:csb1="00000000"/>
+  </w:font>
+  <w:font w:name="Cambria">
+    <w:panose1 w:val="02040503050406030204"/>
+    <w:charset w:val="00"/>
+    <w:family w:val="roman"/>
+    <w:pitch w:val="variable"/>
+    <w:sig w:usb0="E00002FF" w:usb1="400004FF" w:usb2="00000000" w:usb3="00000000" w:csb0="0000019F" w:csb1="00000000"/>
+  </w:font>
+</w:fonts>
+</file>
+
+<file path=word/glossary/settings.xml><?xml version="1.0" encoding="utf-8"?>
+<w:settings xmlns:o="urn:schemas-microsoft-com:office:office" xmlns:r="http://schemas.openxmlformats.org/officeDocument/2006/relationships" xmlns:m="http://schemas.openxmlformats.org/officeDocument/2006/math" xmlns:v="urn:schemas-microsoft-com:vml" xmlns:w10="urn:schemas-microsoft-com:office:word" xmlns:w="http://schemas.openxmlformats.org/wordprocessingml/2006/main" xmlns:sl="http://schemas.openxmlformats.org/schemaLibrary/2006/main">
+  <w:view w:val="normal"/>
+  <w:defaultTabStop w:val="708"/>
+  <w:hyphenationZone w:val="425"/>
+  <w:characterSpacingControl w:val="doNotCompress"/>
+  <w:compat>
+    <w:useFELayout/>
+  </w:compat>
+  <w:rsids>
+    <w:rsidRoot w:val="00E24F1D"/>
+    <w:rsid w:val="00E24F1D"/>
+  </w:rsids>
+  <m:mathPr>
+    <m:mathFont m:val="Cambria Math"/>
+    <m:brkBin m:val="before"/>
+    <m:brkBinSub m:val="--"/>
+    <m:smallFrac m:val="off"/>
+    <m:dispDef/>
+    <m:lMargin m:val="0"/>
+    <m:rMargin m:val="0"/>
+    <m:defJc m:val="centerGroup"/>
+    <m:wrapIndent m:val="1440"/>
+    <m:intLim m:val="subSup"/>
+    <m:naryLim m:val="undOvr"/>
+  </m:mathPr>
+  <w:themeFontLang w:val="fr-BE"/>
+  <w:clrSchemeMapping w:bg1="light1" w:t1="dark1" w:bg2="light2" w:t2="dark2" w:accent1="accent1" w:accent2="accent2" w:accent3="accent3" w:accent4="accent4" w:accent5="accent5" w:accent6="accent6" w:hyperlink="hyperlink" w:followedHyperlink="followedHyperlink"/>
+  <w:decimalSymbol w:val=","/>
+  <w:listSeparator w:val=";"/>
+</w:settings>
+</file>
+
+<file path=word/glossary/styles.xml><?xml version="1.0" encoding="utf-8"?>
+<w:styles xmlns:r="http://schemas.openxmlformats.org/officeDocument/2006/relationships" xmlns:w="http://schemas.openxmlformats.org/wordprocessingml/2006/main">
+  <w:docDefaults>
+    <w:rPrDefault>
+      <w:rPr>
+        <w:rFonts w:asciiTheme="minorHAnsi" w:eastAsiaTheme="minorEastAsia" w:hAnsiTheme="minorHAnsi" w:cstheme="minorBidi"/>
+        <w:sz w:val="22"/>
+        <w:szCs w:val="22"/>
+        <w:lang w:val="fr-BE" w:eastAsia="fr-BE" w:bidi="ar-SA"/>
+      </w:rPr>
+    </w:rPrDefault>
+    <w:pPrDefault>
+      <w:pPr>
+        <w:spacing w:after="200" w:line="276" w:lineRule="auto"/>
+      </w:pPr>
+    </w:pPrDefault>
+  </w:docDefaults>
+  <w:latentStyles w:defLockedState="0" w:defUIPriority="99" w:defSemiHidden="1" w:defUnhideWhenUsed="1" w:defQFormat="0" w:count="267">
+    <w:lsdException w:name="Normal" w:semiHidden="0" w:uiPriority="0" w:unhideWhenUsed="0" w:qFormat="1"/>
+    <w:lsdException w:name="heading 1" w:semiHidden="0" w:uiPriority="9" w:unhideWhenUsed="0" w:qFormat="1"/>
+    <w:lsdException w:name="heading 2" w:uiPriority="9" w:qFormat="1"/>
+    <w:lsdException w:name="heading 3" w:uiPriority="9" w:qFormat="1"/>
+    <w:lsdException w:name="heading 4" w:uiPriority="9" w:qFormat="1"/>
+    <w:lsdException w:name="heading 5" w:uiPriority="9" w:qFormat="1"/>
+    <w:lsdException w:name="heading 6" w:uiPriority="9" w:qFormat="1"/>
+    <w:lsdException w:name="heading 7" w:uiPriority="9" w:qFormat="1"/>
+    <w:lsdException w:name="heading 8" w:uiPriority="9" w:qFormat="1"/>
+    <w:lsdException w:name="heading 9" w:uiPriority="9" w:qFormat="1"/>
+    <w:lsdException w:name="toc 1" w:uiPriority="39"/>
+    <w:lsdException w:name="toc 2" w:uiPriority="39"/>
+    <w:lsdException w:name="toc 3" w:uiPriority="39"/>
+    <w:lsdException w:name="toc 4" w:uiPriority="39"/>
+    <w:lsdException w:name="toc 5" w:uiPriority="39"/>
+    <w:lsdException w:name="toc 6" w:uiPriority="39"/>
+    <w:lsdException w:name="toc 7" w:uiPriority="39"/>
+    <w:lsdException w:name="toc 8" w:uiPriority="39"/>
+    <w:lsdException w:name="toc 9" w:uiPriority="39"/>
+    <w:lsdException w:name="caption" w:uiPriority="35" w:qFormat="1"/>
+    <w:lsdException w:name="Title" w:semiHidden="0" w:uiPriority="10" w:unhideWhenUsed="0" w:qFormat="1"/>
+    <w:lsdException w:name="Default Paragraph Font" w:uiPriority="1"/>
+    <w:lsdException w:name="Subtitle" w:semiHidden="0" w:uiPriority="11" w:unhideWhenUsed="0" w:qFormat="1"/>
+    <w:lsdException w:name="Strong" w:semiHidden="0" w:uiPriority="22" w:unhideWhenUsed="0" w:qFormat="1"/>
+    <w:lsdException w:name="Emphasis" w:semiHidden="0" w:uiPriority="20" w:unhideWhenUsed="0" w:qFormat="1"/>
+    <w:lsdException w:name="Table Grid" w:semiHidden="0" w:uiPriority="59" w:unhideWhenUsed="0"/>
+    <w:lsdException w:name="Placeholder Text" w:unhideWhenUsed="0"/>
+    <w:lsdException w:name="No Spacing" w:semiHidden="0" w:uiPriority="1" w:unhideWhenUsed="0" w:qFormat="1"/>
+    <w:lsdException w:name="Light Shading" w:semiHidden="0" w:uiPriority="60" w:unhideWhenUsed="0"/>
+    <w:lsdException w:name="Light List" w:semiHidden="0" w:uiPriority="61" w:unhideWhenUsed="0"/>
+    <w:lsdException w:name="Light Grid" w:semiHidden="0" w:uiPriority="62" w:unhideWhenUsed="0"/>
+    <w:lsdException w:name="Medium Shading 1" w:semiHidden="0" w:uiPriority="63" w:unhideWhenUsed="0"/>
+    <w:lsdException w:name="Medium Shading 2" w:semiHidden="0" w:uiPriority="64" w:unhideWhenUsed="0"/>
+    <w:lsdException w:name="Medium List 1" w:semiHidden="0" w:uiPriority="65" w:unhideWhenUsed="0"/>
+    <w:lsdException w:name="Medium List 2" w:semiHidden="0" w:uiPriority="66" w:unhideWhenUsed="0"/>
+    <w:lsdException w:name="Medium Grid 1" w:semiHidden="0" w:uiPriority="67" w:unhideWhenUsed="0"/>
+    <w:lsdException w:name="Medium Grid 2" w:semiHidden="0" w:uiPriority="68" w:unhideWhenUsed="0"/>
+    <w:lsdException w:name="Medium Grid 3" w:semiHidden="0" w:uiPriority="69" w:unhideWhenUsed="0"/>
+    <w:lsdException w:name="Dark List" w:semiHidden="0" w:uiPriority="70" w:unhideWhenUsed="0"/>
+    <w:lsdException w:name="Colorful Shading" w:semiHidden="0" w:uiPriority="71" w:unhideWhenUsed="0"/>
+    <w:lsdException w:name="Colorful List" w:semiHidden="0" w:uiPriority="72" w:unhideWhenUsed="0"/>
+    <w:lsdException w:name="Colorful Grid" w:semiHidden="0" w:uiPriority="73" w:unhideWhenUsed="0"/>
+    <w:lsdException w:name="Light Shading Accent 1" w:semiHidden="0" w:uiPriority="60" w:unhideWhenUsed="0"/>
+    <w:lsdException w:name="Light List Accent 1" w:semiHidden="0" w:uiPriority="61" w:unhideWhenUsed="0"/>
+    <w:lsdException w:name="Light Grid Accent 1" w:semiHidden="0" w:uiPriority="62" w:unhideWhenUsed="0"/>
+    <w:lsdException w:name="Medium Shading 1 Accent 1" w:semiHidden="0" w:uiPriority="63" w:unhideWhenUsed="0"/>
+    <w:lsdException w:name="Medium Shading 2 Accent 1" w:semiHidden="0" w:uiPriority="64" w:unhideWhenUsed="0"/>
+    <w:lsdException w:name="Medium List 1 Accent 1" w:semiHidden="0" w:uiPriority="65" w:unhideWhenUsed="0"/>
+    <w:lsdException w:name="Revision" w:unhideWhenUsed="0"/>
+    <w:lsdException w:name="List Paragraph" w:semiHidden="0" w:uiPriority="34" w:unhideWhenUsed="0" w:qFormat="1"/>
+    <w:lsdException w:name="Quote" w:semiHidden="0" w:uiPriority="29" w:unhideWhenUsed="0" w:qFormat="1"/>
+    <w:lsdException w:name="Intense Quote" w:semiHidden="0" w:uiPriority="30" w:unhideWhenUsed="0" w:qFormat="1"/>
+    <w:lsdException w:name="Medium List 2 Accent 1" w:semiHidden="0" w:uiPriority="66" w:unhideWhenUsed="0"/>
+    <w:lsdException w:name="Medium Grid 1 Accent 1" w:semiHidden="0" w:uiPriority="67" w:unhideWhenUsed="0"/>
+    <w:lsdException w:name="Medium Grid 2 Accent 1" w:semiHidden="0" w:uiPriority="68" w:unhideWhenUsed="0"/>
+    <w:lsdException w:name="Medium Grid 3 Accent 1" w:semiHidden="0" w:uiPriority="69" w:unhideWhenUsed="0"/>
+    <w:lsdException w:name="Dark List Accent 1" w:semiHidden="0" w:uiPriority="70" w:unhideWhenUsed="0"/>
+    <w:lsdException w:name="Colorful Shading Accent 1" w:semiHidden="0" w:uiPriority="71" w:unhideWhenUsed="0"/>
+    <w:lsdException w:name="Colorful List Accent 1" w:semiHidden="0" w:uiPriority="72" w:unhideWhenUsed="0"/>
+    <w:lsdException w:name="Colorful Grid Accent 1" w:semiHidden="0" w:uiPriority="73" w:unhideWhenUsed="0"/>
+    <w:lsdException w:name="Light Shading Accent 2" w:semiHidden="0" w:uiPriority="60" w:unhideWhenUsed="0"/>
+    <w:lsdException w:name="Light List Accent 2" w:semiHidden="0" w:uiPriority="61" w:unhideWhenUsed="0"/>
+    <w:lsdException w:name="Light Grid Accent 2" w:semiHidden="0" w:uiPriority="62" w:unhideWhenUsed="0"/>
+    <w:lsdException w:name="Medium Shading 1 Accent 2" w:semiHidden="0" w:uiPriority="63" w:unhideWhenUsed="0"/>
+    <w:lsdException w:name="Medium Shading 2 Accent 2" w:semiHidden="0" w:uiPriority="64" w:unhideWhenUsed="0"/>
+    <w:lsdException w:name="Medium List 1 Accent 2" w:semiHidden="0" w:uiPriority="65" w:unhideWhenUsed="0"/>
+    <w:lsdException w:name="Medium List 2 Accent 2" w:semiHidden="0" w:uiPriority="66" w:unhideWhenUsed="0"/>
+    <w:lsdException w:name="Medium Grid 1 Accent 2" w:semiHidden="0" w:uiPriority="67" w:unhideWhenUsed="0"/>
+    <w:lsdException w:name="Medium Grid 2 Accent 2" w:semiHidden="0" w:uiPriority="68" w:unhideWhenUsed="0"/>
+    <w:lsdException w:name="Medium Grid 3 Accent 2" w:semiHidden="0" w:uiPriority="69" w:unhideWhenUsed="0"/>
+    <w:lsdException w:name="Dark List Accent 2" w:semiHidden="0" w:uiPriority="70" w:unhideWhenUsed="0"/>
+    <w:lsdException w:name="Colorful Shading Accent 2" w:semiHidden="0" w:uiPriority="71" w:unhideWhenUsed="0"/>
+    <w:lsdException w:name="Colorful List Accent 2" w:semiHidden="0" w:uiPriority="72" w:unhideWhenUsed="0"/>
+    <w:lsdException w:name="Colorful Grid Accent 2" w:semiHidden="0" w:uiPriority="73" w:unhideWhenUsed="0"/>
+    <w:lsdException w:name="Light Shading Accent 3" w:semiHidden="0" w:uiPriority="60" w:unhideWhenUsed="0"/>
+    <w:lsdException w:name="Light List Accent 3" w:semiHidden="0" w:uiPriority="61" w:unhideWhenUsed="0"/>
+    <w:lsdException w:name="Light Grid Accent 3" w:semiHidden="0" w:uiPriority="62" w:unhideWhenUsed="0"/>
+    <w:lsdException w:name="Medium Shading 1 Accent 3" w:semiHidden="0" w:uiPriority="63" w:unhideWhenUsed="0"/>
+    <w:lsdException w:name="Medium Shading 2 Accent 3" w:semiHidden="0" w:uiPriority="64" w:unhideWhenUsed="0"/>
+    <w:lsdException w:name="Medium List 1 Accent 3" w:semiHidden="0" w:uiPriority="65" w:unhideWhenUsed="0"/>
+    <w:lsdException w:name="Medium List 2 Accent 3" w:semiHidden="0" w:uiPriority="66" w:unhideWhenUsed="0"/>
+    <w:lsdException w:name="Medium Grid 1 Accent 3" w:semiHidden="0" w:uiPriority="67" w:unhideWhenUsed="0"/>
+    <w:lsdException w:name="Medium Grid 2 Accent 3" w:semiHidden="0" w:uiPriority="68" w:unhideWhenUsed="0"/>
+    <w:lsdException w:name="Medium Grid 3 Accent 3" w:semiHidden="0" w:uiPriority="69" w:unhideWhenUsed="0"/>
+    <w:lsdException w:name="Dark List Accent 3" w:semiHidden="0" w:uiPriority="70" w:unhideWhenUsed="0"/>
+    <w:lsdException w:name="Colorful Shading Accent 3" w:semiHidden="0" w:uiPriority="71" w:unhideWhenUsed="0"/>
+    <w:lsdException w:name="Colorful List Accent 3" w:semiHidden="0" w:uiPriority="72" w:unhideWhenUsed="0"/>
+    <w:lsdException w:name="Colorful Grid Accent 3" w:semiHidden="0" w:uiPriority="73" w:unhideWhenUsed="0"/>
+    <w:lsdException w:name="Light Shading Accent 4" w:semiHidden="0" w:uiPriority="60" w:unhideWhenUsed="0"/>
+    <w:lsdException w:name="Light List Accent 4" w:semiHidden="0" w:uiPriority="61" w:unhideWhenUsed="0"/>
+    <w:lsdException w:name="Light Grid Accent 4" w:semiHidden="0" w:uiPriority="62" w:unhideWhenUsed="0"/>
+    <w:lsdException w:name="Medium Shading 1 Accent 4" w:semiHidden="0" w:uiPriority="63" w:unhideWhenUsed="0"/>
+    <w:lsdException w:name="Medium Shading 2 Accent 4" w:semiHidden="0" w:uiPriority="64" w:unhideWhenUsed="0"/>
+    <w:lsdException w:name="Medium List 1 Accent 4" w:semiHidden="0" w:uiPriority="65" w:unhideWhenUsed="0"/>
+    <w:lsdException w:name="Medium List 2 Accent 4" w:semiHidden="0" w:uiPriority="66" w:unhideWhenUsed="0"/>
+    <w:lsdException w:name="Medium Grid 1 Accent 4" w:semiHidden="0" w:uiPriority="67" w:unhideWhenUsed="0"/>
+    <w:lsdException w:name="Medium Grid 2 Accent 4" w:semiHidden="0" w:uiPriority="68" w:unhideWhenUsed="0"/>
+    <w:lsdException w:name="Medium Grid 3 Accent 4" w:semiHidden="0" w:uiPriority="69" w:unhideWhenUsed="0"/>
+    <w:lsdException w:name="Dark List Accent 4" w:semiHidden="0" w:uiPriority="70" w:unhideWhenUsed="0"/>
+    <w:lsdException w:name="Colorful Shading Accent 4" w:semiHidden="0" w:uiPriority="71" w:unhideWhenUsed="0"/>
+    <w:lsdException w:name="Colorful List Accent 4" w:semiHidden="0" w:uiPriority="72" w:unhideWhenUsed="0"/>
+    <w:lsdException w:name="Colorful Grid Accent 4" w:semiHidden="0" w:uiPriority="73" w:unhideWhenUsed="0"/>
+    <w:lsdException w:name="Light Shading Accent 5" w:semiHidden="0" w:uiPriority="60" w:unhideWhenUsed="0"/>
+    <w:lsdException w:name="Light List Accent 5" w:semiHidden="0" w:uiPriority="61" w:unhideWhenUsed="0"/>
+    <w:lsdException w:name="Light Grid Accent 5" w:semiHidden="0" w:uiPriority="62" w:unhideWhenUsed="0"/>
+    <w:lsdException w:name="Medium Shading 1 Accent 5" w:semiHidden="0" w:uiPriority="63" w:unhideWhenUsed="0"/>
+    <w:lsdException w:name="Medium Shading 2 Accent 5" w:semiHidden="0" w:uiPriority="64" w:unhideWhenUsed="0"/>
+    <w:lsdException w:name="Medium List 1 Accent 5" w:semiHidden="0" w:uiPriority="65" w:unhideWhenUsed="0"/>
+    <w:lsdException w:name="Medium List 2 Accent 5" w:semiHidden="0" w:uiPriority="66" w:unhideWhenUsed="0"/>
+    <w:lsdException w:name="Medium Grid 1 Accent 5" w:semiHidden="0" w:uiPriority="67" w:unhideWhenUsed="0"/>
+    <w:lsdException w:name="Medium Grid 2 Accent 5" w:semiHidden="0" w:uiPriority="68" w:unhideWhenUsed="0"/>
+    <w:lsdException w:name="Medium Grid 3 Accent 5" w:semiHidden="0" w:uiPriority="69" w:unhideWhenUsed="0"/>
+    <w:lsdException w:name="Dark List Accent 5" w:semiHidden="0" w:uiPriority="70" w:unhideWhenUsed="0"/>
+    <w:lsdException w:name="Colorful Shading Accent 5" w:semiHidden="0" w:uiPriority="71" w:unhideWhenUsed="0"/>
+    <w:lsdException w:name="Colorful List Accent 5" w:semiHidden="0" w:uiPriority="72" w:unhideWhenUsed="0"/>
+    <w:lsdException w:name="Colorful Grid Accent 5" w:semiHidden="0" w:uiPriority="73" w:unhideWhenUsed="0"/>
+    <w:lsdException w:name="Light Shading Accent 6" w:semiHidden="0" w:uiPriority="60" w:unhideWhenUsed="0"/>
+    <w:lsdException w:name="Light List Accent 6" w:semiHidden="0" w:uiPriority="61" w:unhideWhenUsed="0"/>
+    <w:lsdException w:name="Light Grid Accent 6" w:semiHidden="0" w:uiPriority="62" w:unhideWhenUsed="0"/>
+    <w:lsdException w:name="Medium Shading 1 Accent 6" w:semiHidden="0" w:uiPriority="63" w:unhideWhenUsed="0"/>
+    <w:lsdException w:name="Medium Shading 2 Accent 6" w:semiHidden="0" w:uiPriority="64" w:unhideWhenUsed="0"/>
+    <w:lsdException w:name="Medium List 1 Accent 6" w:semiHidden="0" w:uiPriority="65" w:unhideWhenUsed="0"/>
+    <w:lsdException w:name="Medium List 2 Accent 6" w:semiHidden="0" w:uiPriority="66" w:unhideWhenUsed="0"/>
+    <w:lsdException w:name="Medium Grid 1 Accent 6" w:semiHidden="0" w:uiPriority="67" w:unhideWhenUsed="0"/>
+    <w:lsdException w:name="Medium Grid 2 Accent 6" w:semiHidden="0" w:uiPriority="68" w:unhideWhenUsed="0"/>
+    <w:lsdException w:name="Medium Grid 3 Accent 6" w:semiHidden="0" w:uiPriority="69" w:unhideWhenUsed="0"/>
+    <w:lsdException w:name="Dark List Accent 6" w:semiHidden="0" w:uiPriority="70" w:unhideWhenUsed="0"/>
+    <w:lsdException w:name="Colorful Shading Accent 6" w:semiHidden="0" w:uiPriority="71" w:unhideWhenUsed="0"/>
+    <w:lsdException w:name="Colorful List Accent 6" w:semiHidden="0" w:uiPriority="72" w:unhideWhenUsed="0"/>
+    <w:lsdException w:name="Colorful Grid Accent 6" w:semiHidden="0" w:uiPriority="73" w:unhideWhenUsed="0"/>
+    <w:lsdException w:name="Subtle Emphasis" w:semiHidden="0" w:uiPriority="19" w:unhideWhenUsed="0" w:qFormat="1"/>
+    <w:lsdException w:name="Intense Emphasis" w:semiHidden="0" w:uiPriority="21" w:unhideWhenUsed="0" w:qFormat="1"/>
+    <w:lsdException w:name="Subtle Reference" w:semiHidden="0" w:uiPriority="31" w:unhideWhenUsed="0" w:qFormat="1"/>
+    <w:lsdException w:name="Intense Reference" w:semiHidden="0" w:uiPriority="32" w:unhideWhenUsed="0" w:qFormat="1"/>
+    <w:lsdException w:name="Book Title" w:semiHidden="0" w:uiPriority="33" w:unhideWhenUsed="0" w:qFormat="1"/>
+    <w:lsdException w:name="Bibliography" w:uiPriority="37"/>
+    <w:lsdException w:name="TOC Heading" w:uiPriority="39" w:qFormat="1"/>
+  </w:latentStyles>
+  <w:style w:type="paragraph" w:default="1" w:styleId="Normal">
+    <w:name w:val="Normal"/>
+    <w:qFormat/>
+  </w:style>
+  <w:style w:type="character" w:default="1" w:styleId="Policepardfaut">
+    <w:name w:val="Default Paragraph Font"/>
+    <w:uiPriority w:val="1"/>
+    <w:semiHidden/>
+    <w:unhideWhenUsed/>
+  </w:style>
+  <w:style w:type="table" w:default="1" w:styleId="TableauNormal">
+    <w:name w:val="Normal Table"/>
+    <w:uiPriority w:val="99"/>
+    <w:semiHidden/>
+    <w:unhideWhenUsed/>
+    <w:qFormat/>
+    <w:tblPr>
+      <w:tblInd w:w="0" w:type="dxa"/>
+      <w:tblCellMar>
+        <w:top w:w="0" w:type="dxa"/>
+        <w:left w:w="108" w:type="dxa"/>
+        <w:bottom w:w="0" w:type="dxa"/>
+        <w:right w:w="108" w:type="dxa"/>
+      </w:tblCellMar>
+    </w:tblPr>
+  </w:style>
+  <w:style w:type="numbering" w:default="1" w:styleId="Aucuneliste">
+    <w:name w:val="No List"/>
+    <w:uiPriority w:val="99"/>
+    <w:semiHidden/>
+    <w:unhideWhenUsed/>
+  </w:style>
+  <w:style w:type="paragraph" w:customStyle="1" w:styleId="384A1BDEAA2D4561BE058EA5A8344E43">
+    <w:name w:val="384A1BDEAA2D4561BE058EA5A8344E43"/>
+    <w:rsid w:val="00E24F1D"/>
+  </w:style>
+  <w:style w:type="paragraph" w:customStyle="1" w:styleId="AB89D8E73BA44CB8B5BD7479B17676E6">
+    <w:name w:val="AB89D8E73BA44CB8B5BD7479B17676E6"/>
+    <w:rsid w:val="00E24F1D"/>
+  </w:style>
+  <w:style w:type="paragraph" w:customStyle="1" w:styleId="88A37E595E144DAAB98033777DF0F9AE">
+    <w:name w:val="88A37E595E144DAAB98033777DF0F9AE"/>
+    <w:rsid w:val="00E24F1D"/>
+  </w:style>
+</w:styles>
+</file>
+
+<file path=word/glossary/webSettings.xml><?xml version="1.0" encoding="utf-8"?>
+<w:webSettings xmlns:r="http://schemas.openxmlformats.org/officeDocument/2006/relationships" xmlns:w="http://schemas.openxmlformats.org/wordprocessingml/2006/main">
+  <w:optimizeForBrowser/>
+</w:webSettings>
 </file>
 
 <file path=word/theme/theme1.xml><?xml version="1.0" encoding="utf-8"?>
@@ -11824,7 +12535,7 @@
   <a:extraClrSchemeLst/>
   <a:extLst>
     <a:ext uri="{05A4C25C-085E-4340-85A3-A5531E510DB2}">
-      <thm15:themeFamily xmlns:thm15="http://schemas.microsoft.com/office/thememl/2012/main" xmlns="" name="Office Theme" id="{62F939B6-93AF-4DB8-9C6B-D6C7DFDC589F}" vid="{4A3C46E8-61CC-4603-A589-7422A47A8E4A}"/>
+      <thm15:themeFamily xmlns="" xmlns:thm15="http://schemas.microsoft.com/office/thememl/2012/main" name="Office Theme" id="{62F939B6-93AF-4DB8-9C6B-D6C7DFDC589F}" vid="{4A3C46E8-61CC-4603-A589-7422A47A8E4A}"/>
     </a:ext>
   </a:extLst>
 </a:theme>

</xml_diff>

<commit_message>
Orth et mise en page
</commit_message>
<xml_diff>
--- a/calculsStat.docx
+++ b/calculsStat.docx
@@ -1,6 +1,6 @@
 
 <file path=word/document.xml><?xml version="1.0" encoding="utf-8"?>
-<w:document xmlns:wpc="http://schemas.microsoft.com/office/word/2010/wordprocessingCanvas" xmlns:mc="http://schemas.openxmlformats.org/markup-compatibility/2006" xmlns:o="urn:schemas-microsoft-com:office:office" xmlns:r="http://schemas.openxmlformats.org/officeDocument/2006/relationships" xmlns:m="http://schemas.openxmlformats.org/officeDocument/2006/math" xmlns:v="urn:schemas-microsoft-com:vml" xmlns:wp14="http://schemas.microsoft.com/office/word/2010/wordprocessingDrawing" xmlns:wp="http://schemas.openxmlformats.org/drawingml/2006/wordprocessingDrawing" xmlns:w10="urn:schemas-microsoft-com:office:word" xmlns:w="http://schemas.openxmlformats.org/wordprocessingml/2006/main" xmlns:w14="http://schemas.microsoft.com/office/word/2010/wordml" xmlns:w15="http://schemas.microsoft.com/office/word/2012/wordml" xmlns:wpg="http://schemas.microsoft.com/office/word/2010/wordprocessingGroup" xmlns:wpi="http://schemas.microsoft.com/office/word/2010/wordprocessingInk" xmlns:wne="http://schemas.microsoft.com/office/word/2006/wordml" xmlns:wps="http://schemas.microsoft.com/office/word/2010/wordprocessingShape" mc:Ignorable="w14 w15 wp14">
+<w:document xmlns:ve="http://schemas.openxmlformats.org/markup-compatibility/2006" xmlns:o="urn:schemas-microsoft-com:office:office" xmlns:r="http://schemas.openxmlformats.org/officeDocument/2006/relationships" xmlns:m="http://schemas.openxmlformats.org/officeDocument/2006/math" xmlns:v="urn:schemas-microsoft-com:vml" xmlns:wp="http://schemas.openxmlformats.org/drawingml/2006/wordprocessingDrawing" xmlns:w10="urn:schemas-microsoft-com:office:word" xmlns:w="http://schemas.openxmlformats.org/wordprocessingml/2006/main" xmlns:wne="http://schemas.microsoft.com/office/word/2006/wordml">
   <w:body>
     <w:p>
       <w:pPr>
@@ -50,7 +50,14 @@
           <w:i/>
           <w:lang w:val="fr-BE"/>
         </w:rPr>
-        <w:t>Peut on consid</w:t>
+        <w:t>Peut-</w:t>
+      </w:r>
+      <w:r>
+        <w:rPr>
+          <w:i/>
+          <w:lang w:val="fr-BE"/>
+        </w:rPr>
+        <w:t>on consid</w:t>
       </w:r>
       <w:r>
         <w:rPr>
@@ -155,9 +162,9 @@
     </w:p>
     <w:tbl>
       <w:tblPr>
-        <w:tblStyle w:val="TableGrid"/>
+        <w:tblStyle w:val="Grilledutableau"/>
         <w:tblW w:w="0" w:type="auto"/>
-        <w:tblLook w:val="04A0" w:firstRow="1" w:lastRow="0" w:firstColumn="1" w:lastColumn="0" w:noHBand="0" w:noVBand="1"/>
+        <w:tblLook w:val="04A0"/>
       </w:tblPr>
       <w:tblGrid>
         <w:gridCol w:w="1168"/>
@@ -1704,7 +1711,7 @@
         </m:r>
         <m:rad>
           <m:radPr>
-            <m:degHide m:val="1"/>
+            <m:degHide m:val="on"/>
             <m:ctrlPr>
               <w:rPr>
                 <w:rFonts w:ascii="Cambria Math" w:hAnsi="Cambria Math"/>
@@ -1847,16 +1854,9 @@
       </w:r>
       <w:r>
         <w:rPr>
-          <w:b/>
-          <w:lang w:val="fr-BE"/>
-        </w:rPr>
-        <w:t>s</w:t>
-      </w:r>
-      <w:r>
-        <w:rPr>
-          <w:lang w:val="fr-BE"/>
-        </w:rPr>
-        <w:t xml:space="preserve"> : </w:t>
+          <w:lang w:val="fr-BE"/>
+        </w:rPr>
+        <w:t> :</w:t>
       </w:r>
     </w:p>
     <w:p>
@@ -2047,7 +2047,7 @@
               </m:r>
               <m:rad>
                 <m:radPr>
-                  <m:degHide m:val="1"/>
+                  <m:degHide m:val="on"/>
                   <m:ctrlPr>
                     <w:rPr>
                       <w:rFonts w:ascii="Cambria Math" w:eastAsiaTheme="minorEastAsia" w:hAnsi="Cambria Math"/>
@@ -2140,7 +2140,7 @@
             </m:r>
             <m:rad>
               <m:radPr>
-                <m:degHide m:val="1"/>
+                <m:degHide m:val="on"/>
                 <m:ctrlPr>
                   <w:rPr>
                     <w:rFonts w:ascii="Cambria Math" w:hAnsi="Cambria Math"/>
@@ -2343,60 +2343,65 @@
       <w:pPr>
         <w:jc w:val="center"/>
         <w:rPr>
-          <w:rFonts w:eastAsiaTheme="minorEastAsia"/>
-          <w:i/>
-          <w:lang w:val="fr-BE"/>
-        </w:rPr>
-      </w:pPr>
-      <w:r>
-        <w:rPr>
-          <w:rFonts w:eastAsiaTheme="minorEastAsia"/>
-          <w:i/>
-          <w:lang w:val="fr-BE"/>
-        </w:rPr>
-        <w:t>« </w:t>
-      </w:r>
-      <w:r>
-        <w:rPr>
           <w:rFonts w:ascii="Times New Roman" w:hAnsi="Times New Roman" w:cs="Times New Roman"/>
           <w:i/>
           <w:sz w:val="24"/>
           <w:szCs w:val="24"/>
           <w:lang w:val="fr-BE"/>
         </w:rPr>
-        <w:t>la hauteur des pieds est-elle similaire pour les parcelles Nord et Sud ? »</w:t>
+      </w:pPr>
+      <w:r>
+        <w:rPr>
+          <w:rFonts w:eastAsiaTheme="minorEastAsia"/>
+          <w:i/>
+          <w:lang w:val="fr-BE"/>
+        </w:rPr>
+        <w:t>« </w:t>
+      </w:r>
+      <w:r>
+        <w:rPr>
+          <w:rFonts w:ascii="Times New Roman" w:hAnsi="Times New Roman" w:cs="Times New Roman"/>
+          <w:i/>
+          <w:sz w:val="24"/>
+          <w:szCs w:val="24"/>
+          <w:lang w:val="fr-BE"/>
+        </w:rPr>
+        <w:t>L</w:t>
+      </w:r>
+      <w:r>
+        <w:rPr>
+          <w:rFonts w:ascii="Times New Roman" w:hAnsi="Times New Roman" w:cs="Times New Roman"/>
+          <w:i/>
+          <w:sz w:val="24"/>
+          <w:szCs w:val="24"/>
+          <w:lang w:val="fr-BE"/>
+        </w:rPr>
+        <w:t>a hauteur des pieds est-elle similaire pour les parcelles Nord et Sud ? »</w:t>
       </w:r>
     </w:p>
     <w:p>
       <w:pPr>
         <w:rPr>
           <w:rFonts w:eastAsiaTheme="minorEastAsia"/>
-          <w:b/>
           <w:lang w:val="fr-BE"/>
         </w:rPr>
       </w:pPr>
-      <w:r>
-        <w:rPr>
-          <w:rFonts w:eastAsiaTheme="minorEastAsia"/>
-          <w:b/>
-          <w:lang w:val="fr-BE"/>
-        </w:rPr>
-        <w:t xml:space="preserve">Données : </w:t>
-      </w:r>
     </w:p>
     <w:p>
       <w:pPr>
         <w:rPr>
           <w:rFonts w:eastAsiaTheme="minorEastAsia"/>
+          <w:b/>
           <w:lang w:val="fr-BE"/>
         </w:rPr>
       </w:pPr>
       <w:r>
         <w:rPr>
           <w:rFonts w:eastAsiaTheme="minorEastAsia"/>
-          <w:lang w:val="fr-BE"/>
-        </w:rPr>
-        <w:t>N = 14 (petit échantillon -&gt; lois de Student en bilatéral)</w:t>
+          <w:b/>
+          <w:lang w:val="fr-BE"/>
+        </w:rPr>
+        <w:t xml:space="preserve">Données : </w:t>
       </w:r>
     </w:p>
     <w:p>
@@ -2411,15 +2416,60 @@
           <w:rFonts w:eastAsiaTheme="minorEastAsia"/>
           <w:lang w:val="fr-BE"/>
         </w:rPr>
+        <w:t>N</w:t>
+      </w:r>
+      <w:r>
+        <w:rPr>
+          <w:rFonts w:eastAsiaTheme="minorEastAsia"/>
+          <w:lang w:val="fr-BE"/>
+        </w:rPr>
+        <w:t xml:space="preserve"> = 14 (petit échantillon -&gt; loi</w:t>
+      </w:r>
+      <w:r>
+        <w:rPr>
+          <w:rFonts w:eastAsiaTheme="minorEastAsia"/>
+          <w:lang w:val="fr-BE"/>
+        </w:rPr>
+        <w:t xml:space="preserve"> de </w:t>
+      </w:r>
+      <w:proofErr w:type="spellStart"/>
+      <w:r>
+        <w:rPr>
+          <w:rFonts w:eastAsiaTheme="minorEastAsia"/>
+          <w:lang w:val="fr-BE"/>
+        </w:rPr>
+        <w:t>Student</w:t>
+      </w:r>
+      <w:proofErr w:type="spellEnd"/>
+      <w:r>
+        <w:rPr>
+          <w:rFonts w:eastAsiaTheme="minorEastAsia"/>
+          <w:lang w:val="fr-BE"/>
+        </w:rPr>
+        <w:t xml:space="preserve"> en bilatéral)</w:t>
+      </w:r>
+    </w:p>
+    <w:p>
+      <w:pPr>
+        <w:rPr>
+          <w:rFonts w:eastAsiaTheme="minorEastAsia"/>
+          <w:lang w:val="fr-BE"/>
+        </w:rPr>
+      </w:pPr>
+      <w:r>
+        <w:rPr>
+          <w:rFonts w:eastAsiaTheme="minorEastAsia"/>
+          <w:lang w:val="fr-BE"/>
+        </w:rPr>
         <w:t>Nombre de degré de liberté = n1 + n2 – 2 = 14 + 14 - 2 = 26</w:t>
       </w:r>
     </w:p>
     <w:tbl>
       <w:tblPr>
-        <w:tblStyle w:val="TableGrid"/>
+        <w:tblStyle w:val="Grilledutableau"/>
         <w:tblW w:w="0" w:type="auto"/>
         <w:tblInd w:w="2695" w:type="dxa"/>
-        <w:tblLook w:val="04A0" w:firstRow="1" w:lastRow="0" w:firstColumn="1" w:lastColumn="0" w:noHBand="0" w:noVBand="1"/>
+        <w:tblLook w:val="04A0"/>
       </w:tblPr>
       <w:tblGrid>
         <w:gridCol w:w="1980"/>
@@ -3160,16 +3210,65 @@
       <w:pPr>
         <w:rPr>
           <w:rFonts w:eastAsiaTheme="minorEastAsia"/>
-          <w:b/>
+          <w:lang w:val="fr-BE"/>
+        </w:rPr>
+      </w:pPr>
+    </w:p>
+    <w:p>
+      <w:pPr>
+        <w:rPr>
+          <w:b/>
+          <w:sz w:val="32"/>
+          <w:lang w:val="fr-BE"/>
+        </w:rPr>
+      </w:pPr>
+      <w:r>
+        <w:rPr>
+          <w:b/>
+          <w:sz w:val="32"/>
           <w:u w:val="single"/>
           <w:lang w:val="fr-BE"/>
         </w:rPr>
+        <w:t>Test d</w:t>
+      </w:r>
+      <w:r>
+        <w:rPr>
+          <w:b/>
+          <w:sz w:val="32"/>
+          <w:u w:val="single"/>
+          <w:lang w:val="fr-BE"/>
+        </w:rPr>
+        <w:t>’homogénéité</w:t>
+      </w:r>
+      <w:r>
+        <w:rPr>
+          <w:b/>
+          <w:sz w:val="32"/>
+          <w:lang w:val="fr-BE"/>
+        </w:rPr>
+        <w:t> :</w:t>
+      </w:r>
+    </w:p>
+    <w:p>
+      <w:pPr>
+        <w:rPr>
+          <w:rFonts w:eastAsiaTheme="minorEastAsia"/>
+          <w:lang w:val="fr-BE"/>
+        </w:rPr>
       </w:pPr>
-      <w:r>
-        <w:rPr>
-          <w:rFonts w:eastAsiaTheme="minorEastAsia"/>
-          <w:b/>
-          <w:u w:val="single"/>
+    </w:p>
+    <w:p>
+      <w:pPr>
+        <w:rPr>
+          <w:rFonts w:eastAsiaTheme="minorEastAsia"/>
+          <w:b/>
+          <w:lang w:val="fr-BE"/>
+        </w:rPr>
+      </w:pPr>
+      <w:r>
+        <w:rPr>
+          <w:rFonts w:eastAsiaTheme="minorEastAsia"/>
+          <w:b/>
           <w:lang w:val="fr-BE"/>
         </w:rPr>
         <w:t>Hypothèse :</w:t>
@@ -3217,6 +3316,7 @@
     </w:p>
     <w:p>
       <w:pPr>
+        <w:ind w:left="709"/>
         <w:rPr>
           <w:rFonts w:eastAsiaTheme="minorEastAsia"/>
           <w:lang w:val="fr-BE"/>
@@ -3228,43 +3328,6 @@
           <w:lang w:val="fr-BE"/>
         </w:rPr>
         <w:t>Seuil de signification 0,05</w:t>
-      </w:r>
-    </w:p>
-    <w:p>
-      <w:pPr>
-        <w:rPr>
-          <w:rFonts w:eastAsiaTheme="minorEastAsia"/>
-          <w:b/>
-          <w:u w:val="single"/>
-          <w:lang w:val="fr-BE"/>
-        </w:rPr>
-      </w:pPr>
-      <w:r>
-        <w:rPr>
-          <w:rFonts w:eastAsiaTheme="minorEastAsia"/>
-          <w:b/>
-          <w:u w:val="single"/>
-          <w:lang w:val="fr-BE"/>
-        </w:rPr>
-        <w:t xml:space="preserve">Estimation de </w:t>
-      </w:r>
-      <w:r>
-        <w:rPr>
-          <w:rFonts w:eastAsiaTheme="minorEastAsia"/>
-          <w:b/>
-          <w:u w:val="single"/>
-          <w:lang w:val="fr-BE"/>
-        </w:rPr>
-        <w:t>la variance</w:t>
-      </w:r>
-      <w:r>
-        <w:rPr>
-          <w:rFonts w:eastAsiaTheme="minorEastAsia"/>
-          <w:b/>
-          <w:u w:val="single"/>
-          <w:lang w:val="fr-BE"/>
-        </w:rPr>
-        <w:t xml:space="preserve"> pour les deux ensembles : </w:t>
       </w:r>
     </w:p>
     <w:p>
@@ -3282,249 +3345,280 @@
           <w:lang w:val="fr-BE"/>
         </w:rPr>
       </w:pPr>
-      <m:oMath>
-        <m:sSubSup>
-          <m:sSubSupPr>
-            <m:ctrlPr>
-              <w:rPr>
-                <w:rFonts w:ascii="Cambria Math" w:eastAsiaTheme="minorEastAsia" w:hAnsi="Cambria Math"/>
-                <w:i/>
-                <w:lang w:val="fr-BE"/>
-              </w:rPr>
-            </m:ctrlPr>
-          </m:sSubSupPr>
-          <m:e>
-            <m:r>
-              <w:rPr>
-                <w:rFonts w:ascii="Cambria Math" w:eastAsiaTheme="minorEastAsia" w:hAnsi="Cambria Math"/>
-                <w:lang w:val="fr-BE"/>
-              </w:rPr>
-              <m:t>σ</m:t>
-            </m:r>
-          </m:e>
-          <m:sub>
-            <m:r>
-              <w:rPr>
-                <w:rFonts w:ascii="Cambria Math" w:eastAsiaTheme="minorEastAsia" w:hAnsi="Cambria Math"/>
-                <w:lang w:val="fr-BE"/>
-              </w:rPr>
-              <m:t>nord</m:t>
-            </m:r>
-          </m:sub>
-          <m:sup>
-            <m:r>
-              <w:rPr>
-                <w:rFonts w:ascii="Cambria Math" w:eastAsiaTheme="minorEastAsia" w:hAnsi="Cambria Math"/>
-                <w:lang w:val="fr-BE"/>
-              </w:rPr>
-              <m:t>2</m:t>
-            </m:r>
-          </m:sup>
-        </m:sSubSup>
-        <m:r>
-          <w:rPr>
-            <w:rFonts w:ascii="Cambria Math" w:eastAsiaTheme="minorEastAsia" w:hAnsi="Cambria Math"/>
-            <w:lang w:val="fr-BE"/>
-          </w:rPr>
-          <m:t xml:space="preserve">= </m:t>
-        </m:r>
-        <m:f>
-          <m:fPr>
-            <m:ctrlPr>
-              <w:rPr>
-                <w:rFonts w:ascii="Cambria Math" w:eastAsiaTheme="minorEastAsia" w:hAnsi="Cambria Math"/>
-                <w:i/>
-                <w:lang w:val="fr-BE"/>
-              </w:rPr>
-            </m:ctrlPr>
-          </m:fPr>
-          <m:num>
-            <m:r>
-              <w:rPr>
-                <w:rFonts w:ascii="Cambria Math" w:eastAsiaTheme="minorEastAsia" w:hAnsi="Cambria Math"/>
-                <w:lang w:val="fr-BE"/>
-              </w:rPr>
-              <m:t>1</m:t>
-            </m:r>
-          </m:num>
-          <m:den>
-            <m:r>
-              <w:rPr>
-                <w:rFonts w:ascii="Cambria Math" w:eastAsiaTheme="minorEastAsia" w:hAnsi="Cambria Math"/>
-                <w:lang w:val="fr-BE"/>
-              </w:rPr>
-              <m:t>13</m:t>
-            </m:r>
-          </m:den>
-        </m:f>
-        <m:d>
-          <m:dPr>
-            <m:ctrlPr>
-              <w:rPr>
-                <w:rFonts w:ascii="Cambria Math" w:eastAsiaTheme="minorEastAsia" w:hAnsi="Cambria Math"/>
-                <w:i/>
-                <w:lang w:val="fr-BE"/>
-              </w:rPr>
-            </m:ctrlPr>
-          </m:dPr>
-          <m:e>
-            <m:sSup>
-              <m:sSupPr>
-                <m:ctrlPr>
-                  <w:rPr>
-                    <w:rFonts w:ascii="Cambria Math" w:eastAsiaTheme="minorEastAsia" w:hAnsi="Cambria Math"/>
-                    <w:i/>
-                    <w:lang w:val="fr-BE"/>
-                  </w:rPr>
-                </m:ctrlPr>
-              </m:sSupPr>
-              <m:e>
-                <m:d>
-                  <m:dPr>
-                    <m:ctrlPr>
-                      <w:rPr>
-                        <w:rFonts w:ascii="Cambria Math" w:eastAsiaTheme="minorEastAsia" w:hAnsi="Cambria Math"/>
-                        <w:i/>
-                        <w:lang w:val="fr-BE"/>
-                      </w:rPr>
-                    </m:ctrlPr>
-                  </m:dPr>
-                  <m:e>
-                    <m:r>
-                      <w:rPr>
-                        <w:rFonts w:ascii="Cambria Math" w:eastAsiaTheme="minorEastAsia" w:hAnsi="Cambria Math"/>
-                        <w:lang w:val="fr-BE"/>
-                      </w:rPr>
-                      <m:t>199-206,71</m:t>
-                    </m:r>
-                  </m:e>
-                </m:d>
-              </m:e>
-              <m:sup>
-                <m:r>
-                  <w:rPr>
-                    <w:rFonts w:ascii="Cambria Math" w:eastAsiaTheme="minorEastAsia" w:hAnsi="Cambria Math"/>
-                    <w:lang w:val="fr-BE"/>
-                  </w:rPr>
-                  <m:t>2</m:t>
-                </m:r>
-              </m:sup>
-            </m:sSup>
-            <m:r>
-              <w:rPr>
-                <w:rFonts w:ascii="Cambria Math" w:eastAsiaTheme="minorEastAsia" w:hAnsi="Cambria Math"/>
-                <w:lang w:val="fr-BE"/>
-              </w:rPr>
-              <m:t>+</m:t>
-            </m:r>
-            <m:sSup>
-              <m:sSupPr>
-                <m:ctrlPr>
-                  <w:rPr>
-                    <w:rFonts w:ascii="Cambria Math" w:eastAsiaTheme="minorEastAsia" w:hAnsi="Cambria Math"/>
-                    <w:i/>
-                    <w:lang w:val="fr-BE"/>
-                  </w:rPr>
-                </m:ctrlPr>
-              </m:sSupPr>
-              <m:e>
-                <m:d>
-                  <m:dPr>
-                    <m:ctrlPr>
-                      <w:rPr>
-                        <w:rFonts w:ascii="Cambria Math" w:eastAsiaTheme="minorEastAsia" w:hAnsi="Cambria Math"/>
-                        <w:i/>
-                        <w:lang w:val="fr-BE"/>
-                      </w:rPr>
-                    </m:ctrlPr>
-                  </m:dPr>
-                  <m:e>
-                    <m:r>
-                      <w:rPr>
-                        <w:rFonts w:ascii="Cambria Math" w:eastAsiaTheme="minorEastAsia" w:hAnsi="Cambria Math"/>
-                        <w:lang w:val="fr-BE"/>
-                      </w:rPr>
-                      <m:t>205-206,71</m:t>
-                    </m:r>
-                  </m:e>
-                </m:d>
-              </m:e>
-              <m:sup>
-                <m:r>
-                  <w:rPr>
-                    <w:rFonts w:ascii="Cambria Math" w:eastAsiaTheme="minorEastAsia" w:hAnsi="Cambria Math"/>
-                    <w:lang w:val="fr-BE"/>
-                  </w:rPr>
-                  <m:t>2</m:t>
-                </m:r>
-              </m:sup>
-            </m:sSup>
-            <m:r>
-              <w:rPr>
-                <w:rFonts w:ascii="Cambria Math" w:eastAsiaTheme="minorEastAsia" w:hAnsi="Cambria Math"/>
-                <w:lang w:val="fr-BE"/>
-              </w:rPr>
-              <m:t>+…+</m:t>
-            </m:r>
-            <m:sSup>
-              <m:sSupPr>
-                <m:ctrlPr>
-                  <w:rPr>
-                    <w:rFonts w:ascii="Cambria Math" w:eastAsiaTheme="minorEastAsia" w:hAnsi="Cambria Math"/>
-                    <w:i/>
-                    <w:lang w:val="fr-BE"/>
-                  </w:rPr>
-                </m:ctrlPr>
-              </m:sSupPr>
-              <m:e>
-                <m:d>
-                  <m:dPr>
-                    <m:ctrlPr>
-                      <w:rPr>
-                        <w:rFonts w:ascii="Cambria Math" w:eastAsiaTheme="minorEastAsia" w:hAnsi="Cambria Math"/>
-                        <w:i/>
-                        <w:lang w:val="fr-BE"/>
-                      </w:rPr>
-                    </m:ctrlPr>
-                  </m:dPr>
-                  <m:e>
-                    <m:r>
-                      <w:rPr>
-                        <w:rFonts w:ascii="Cambria Math" w:eastAsiaTheme="minorEastAsia" w:hAnsi="Cambria Math"/>
-                        <w:lang w:val="fr-BE"/>
-                      </w:rPr>
-                      <m:t>201-206,71</m:t>
-                    </m:r>
-                  </m:e>
-                </m:d>
-              </m:e>
-              <m:sup>
-                <m:r>
-                  <w:rPr>
-                    <w:rFonts w:ascii="Cambria Math" w:eastAsiaTheme="minorEastAsia" w:hAnsi="Cambria Math"/>
-                    <w:lang w:val="fr-BE"/>
-                  </w:rPr>
-                  <m:t>2</m:t>
-                </m:r>
-              </m:sup>
-            </m:sSup>
-          </m:e>
-        </m:d>
-        <m:r>
-          <w:rPr>
-            <w:rFonts w:ascii="Cambria Math" w:eastAsiaTheme="minorEastAsia" w:hAnsi="Cambria Math"/>
-            <w:lang w:val="fr-BE"/>
-          </w:rPr>
-          <m:t>=767,45</m:t>
-        </m:r>
-      </m:oMath>
-      <w:r>
-        <w:rPr>
-          <w:rFonts w:eastAsiaTheme="minorEastAsia"/>
-          <w:lang w:val="fr-BE"/>
-        </w:rPr>
-        <w:t xml:space="preserve">  </w:t>
-      </w:r>
+    </w:p>
+    <w:p>
+      <w:pPr>
+        <w:rPr>
+          <w:rFonts w:eastAsiaTheme="minorEastAsia"/>
+          <w:b/>
+          <w:lang w:val="fr-BE"/>
+        </w:rPr>
+      </w:pPr>
+      <w:r>
+        <w:rPr>
+          <w:rFonts w:eastAsiaTheme="minorEastAsia"/>
+          <w:b/>
+          <w:lang w:val="fr-BE"/>
+        </w:rPr>
+        <w:lastRenderedPageBreak/>
+        <w:t>Estimation de la variance pour les deux ensembles :</w:t>
+      </w:r>
+    </w:p>
+    <w:p>
+      <w:pPr>
+        <w:rPr>
+          <w:rFonts w:eastAsiaTheme="minorEastAsia"/>
+          <w:lang w:val="fr-BE"/>
+        </w:rPr>
+      </w:pPr>
+      <m:oMathPara>
+        <m:oMathParaPr>
+          <m:jc m:val="left"/>
+        </m:oMathParaPr>
+        <m:oMath>
+          <m:sSubSup>
+            <m:sSubSupPr>
+              <m:ctrlPr>
+                <w:rPr>
+                  <w:rFonts w:ascii="Cambria Math" w:eastAsiaTheme="minorEastAsia" w:hAnsi="Cambria Math"/>
+                  <w:i/>
+                  <w:lang w:val="fr-BE"/>
+                </w:rPr>
+              </m:ctrlPr>
+            </m:sSubSupPr>
+            <m:e>
+              <m:r>
+                <w:rPr>
+                  <w:rFonts w:ascii="Cambria Math" w:eastAsiaTheme="minorEastAsia" w:hAnsi="Cambria Math"/>
+                  <w:lang w:val="fr-BE"/>
+                </w:rPr>
+                <m:t>σ</m:t>
+              </m:r>
+            </m:e>
+            <m:sub>
+              <m:r>
+                <w:rPr>
+                  <w:rFonts w:ascii="Cambria Math" w:eastAsiaTheme="minorEastAsia" w:hAnsi="Cambria Math"/>
+                  <w:lang w:val="fr-BE"/>
+                </w:rPr>
+                <m:t>nord</m:t>
+              </m:r>
+            </m:sub>
+            <m:sup>
+              <m:r>
+                <w:rPr>
+                  <w:rFonts w:ascii="Cambria Math" w:eastAsiaTheme="minorEastAsia" w:hAnsi="Cambria Math"/>
+                  <w:lang w:val="fr-BE"/>
+                </w:rPr>
+                <m:t>2</m:t>
+              </m:r>
+            </m:sup>
+          </m:sSubSup>
+          <m:r>
+            <w:rPr>
+              <w:rFonts w:ascii="Cambria Math" w:eastAsiaTheme="minorEastAsia" w:hAnsi="Cambria Math"/>
+              <w:lang w:val="fr-BE"/>
+            </w:rPr>
+            <m:t xml:space="preserve">= </m:t>
+          </m:r>
+          <m:f>
+            <m:fPr>
+              <m:ctrlPr>
+                <w:rPr>
+                  <w:rFonts w:ascii="Cambria Math" w:eastAsiaTheme="minorEastAsia" w:hAnsi="Cambria Math"/>
+                  <w:i/>
+                  <w:lang w:val="fr-BE"/>
+                </w:rPr>
+              </m:ctrlPr>
+            </m:fPr>
+            <m:num>
+              <m:r>
+                <w:rPr>
+                  <w:rFonts w:ascii="Cambria Math" w:eastAsiaTheme="minorEastAsia" w:hAnsi="Cambria Math"/>
+                  <w:lang w:val="fr-BE"/>
+                </w:rPr>
+                <m:t>1</m:t>
+              </m:r>
+            </m:num>
+            <m:den>
+              <m:r>
+                <w:rPr>
+                  <w:rFonts w:ascii="Cambria Math" w:eastAsiaTheme="minorEastAsia" w:hAnsi="Cambria Math"/>
+                  <w:lang w:val="fr-BE"/>
+                </w:rPr>
+                <m:t>13</m:t>
+              </m:r>
+            </m:den>
+          </m:f>
+          <m:d>
+            <m:dPr>
+              <m:ctrlPr>
+                <w:rPr>
+                  <w:rFonts w:ascii="Cambria Math" w:eastAsiaTheme="minorEastAsia" w:hAnsi="Cambria Math"/>
+                  <w:i/>
+                  <w:lang w:val="fr-BE"/>
+                </w:rPr>
+              </m:ctrlPr>
+            </m:dPr>
+            <m:e>
+              <m:sSup>
+                <m:sSupPr>
+                  <m:ctrlPr>
+                    <w:rPr>
+                      <w:rFonts w:ascii="Cambria Math" w:eastAsiaTheme="minorEastAsia" w:hAnsi="Cambria Math"/>
+                      <w:i/>
+                      <w:lang w:val="fr-BE"/>
+                    </w:rPr>
+                  </m:ctrlPr>
+                </m:sSupPr>
+                <m:e>
+                  <m:d>
+                    <m:dPr>
+                      <m:ctrlPr>
+                        <w:rPr>
+                          <w:rFonts w:ascii="Cambria Math" w:eastAsiaTheme="minorEastAsia" w:hAnsi="Cambria Math"/>
+                          <w:i/>
+                          <w:lang w:val="fr-BE"/>
+                        </w:rPr>
+                      </m:ctrlPr>
+                    </m:dPr>
+                    <m:e>
+                      <m:r>
+                        <w:rPr>
+                          <w:rFonts w:ascii="Cambria Math" w:eastAsiaTheme="minorEastAsia" w:hAnsi="Cambria Math"/>
+                          <w:lang w:val="fr-BE"/>
+                        </w:rPr>
+                        <m:t>199-206,71</m:t>
+                      </m:r>
+                    </m:e>
+                  </m:d>
+                </m:e>
+                <m:sup>
+                  <m:r>
+                    <w:rPr>
+                      <w:rFonts w:ascii="Cambria Math" w:eastAsiaTheme="minorEastAsia" w:hAnsi="Cambria Math"/>
+                      <w:lang w:val="fr-BE"/>
+                    </w:rPr>
+                    <m:t>2</m:t>
+                  </m:r>
+                </m:sup>
+              </m:sSup>
+              <m:r>
+                <w:rPr>
+                  <w:rFonts w:ascii="Cambria Math" w:eastAsiaTheme="minorEastAsia" w:hAnsi="Cambria Math"/>
+                  <w:lang w:val="fr-BE"/>
+                </w:rPr>
+                <m:t>+</m:t>
+              </m:r>
+              <m:sSup>
+                <m:sSupPr>
+                  <m:ctrlPr>
+                    <w:rPr>
+                      <w:rFonts w:ascii="Cambria Math" w:eastAsiaTheme="minorEastAsia" w:hAnsi="Cambria Math"/>
+                      <w:i/>
+                      <w:lang w:val="fr-BE"/>
+                    </w:rPr>
+                  </m:ctrlPr>
+                </m:sSupPr>
+                <m:e>
+                  <m:d>
+                    <m:dPr>
+                      <m:ctrlPr>
+                        <w:rPr>
+                          <w:rFonts w:ascii="Cambria Math" w:eastAsiaTheme="minorEastAsia" w:hAnsi="Cambria Math"/>
+                          <w:i/>
+                          <w:lang w:val="fr-BE"/>
+                        </w:rPr>
+                      </m:ctrlPr>
+                    </m:dPr>
+                    <m:e>
+                      <m:r>
+                        <w:rPr>
+                          <w:rFonts w:ascii="Cambria Math" w:eastAsiaTheme="minorEastAsia" w:hAnsi="Cambria Math"/>
+                          <w:lang w:val="fr-BE"/>
+                        </w:rPr>
+                        <m:t>205-206,71</m:t>
+                      </m:r>
+                    </m:e>
+                  </m:d>
+                </m:e>
+                <m:sup>
+                  <m:r>
+                    <w:rPr>
+                      <w:rFonts w:ascii="Cambria Math" w:eastAsiaTheme="minorEastAsia" w:hAnsi="Cambria Math"/>
+                      <w:lang w:val="fr-BE"/>
+                    </w:rPr>
+                    <m:t>2</m:t>
+                  </m:r>
+                </m:sup>
+              </m:sSup>
+              <m:r>
+                <w:rPr>
+                  <w:rFonts w:ascii="Cambria Math" w:eastAsiaTheme="minorEastAsia" w:hAnsi="Cambria Math"/>
+                  <w:lang w:val="fr-BE"/>
+                </w:rPr>
+                <m:t>+…+</m:t>
+              </m:r>
+              <m:sSup>
+                <m:sSupPr>
+                  <m:ctrlPr>
+                    <w:rPr>
+                      <w:rFonts w:ascii="Cambria Math" w:eastAsiaTheme="minorEastAsia" w:hAnsi="Cambria Math"/>
+                      <w:i/>
+                      <w:lang w:val="fr-BE"/>
+                    </w:rPr>
+                  </m:ctrlPr>
+                </m:sSupPr>
+                <m:e>
+                  <m:d>
+                    <m:dPr>
+                      <m:ctrlPr>
+                        <w:rPr>
+                          <w:rFonts w:ascii="Cambria Math" w:eastAsiaTheme="minorEastAsia" w:hAnsi="Cambria Math"/>
+                          <w:i/>
+                          <w:lang w:val="fr-BE"/>
+                        </w:rPr>
+                      </m:ctrlPr>
+                    </m:dPr>
+                    <m:e>
+                      <m:r>
+                        <w:rPr>
+                          <w:rFonts w:ascii="Cambria Math" w:eastAsiaTheme="minorEastAsia" w:hAnsi="Cambria Math"/>
+                          <w:lang w:val="fr-BE"/>
+                        </w:rPr>
+                        <m:t>201-206,71</m:t>
+                      </m:r>
+                    </m:e>
+                  </m:d>
+                </m:e>
+                <m:sup>
+                  <m:r>
+                    <w:rPr>
+                      <w:rFonts w:ascii="Cambria Math" w:eastAsiaTheme="minorEastAsia" w:hAnsi="Cambria Math"/>
+                      <w:lang w:val="fr-BE"/>
+                    </w:rPr>
+                    <m:t>2</m:t>
+                  </m:r>
+                </m:sup>
+              </m:sSup>
+            </m:e>
+          </m:d>
+          <m:r>
+            <w:rPr>
+              <w:rFonts w:ascii="Cambria Math" w:eastAsiaTheme="minorEastAsia" w:hAnsi="Cambria Math"/>
+              <w:lang w:val="fr-BE"/>
+            </w:rPr>
+            <m:t>=767,4</m:t>
+          </m:r>
+          <m:r>
+            <w:rPr>
+              <w:rFonts w:ascii="Cambria Math" w:eastAsiaTheme="minorEastAsia" w:hAnsi="Cambria Math"/>
+              <w:lang w:val="fr-BE"/>
+            </w:rPr>
+            <m:t>5</m:t>
+          </m:r>
+        </m:oMath>
+      </m:oMathPara>
     </w:p>
     <w:p>
       <w:pPr>
@@ -3788,7 +3882,6 @@
         <w:rPr>
           <w:rFonts w:eastAsiaTheme="minorEastAsia"/>
           <w:b/>
-          <w:u w:val="single"/>
           <w:lang w:val="fr-BE"/>
         </w:rPr>
       </w:pPr>
@@ -3796,20 +3889,10 @@
         <w:rPr>
           <w:rFonts w:eastAsiaTheme="minorEastAsia"/>
           <w:b/>
-          <w:u w:val="single"/>
-          <w:lang w:val="fr-BE"/>
-        </w:rPr>
-        <w:lastRenderedPageBreak/>
+          <w:lang w:val="fr-BE"/>
+        </w:rPr>
         <w:t>Ecart réduit :</w:t>
       </w:r>
-    </w:p>
-    <w:p>
-      <w:pPr>
-        <w:rPr>
-          <w:rFonts w:eastAsiaTheme="minorEastAsia"/>
-          <w:lang w:val="fr-BE"/>
-        </w:rPr>
-      </w:pPr>
     </w:p>
     <w:p>
       <w:pPr>
@@ -3824,11 +3907,21 @@
         </m:oMathParaPr>
         <m:oMath>
           <m:r>
+            <m:rPr>
+              <m:sty m:val="bi"/>
+            </m:rPr>
             <w:rPr>
               <w:rFonts w:ascii="Cambria Math" w:eastAsiaTheme="minorEastAsia" w:hAnsi="Cambria Math"/>
               <w:lang w:val="fr-BE"/>
             </w:rPr>
-            <m:t xml:space="preserve">t= </m:t>
+            <m:t>t</m:t>
+          </m:r>
+          <m:r>
+            <w:rPr>
+              <w:rFonts w:ascii="Cambria Math" w:eastAsiaTheme="minorEastAsia" w:hAnsi="Cambria Math"/>
+              <w:lang w:val="fr-BE"/>
+            </w:rPr>
+            <m:t xml:space="preserve">= </m:t>
           </m:r>
           <m:f>
             <m:fPr>
@@ -3852,7 +3945,7 @@
             <m:den>
               <m:rad>
                 <m:radPr>
-                  <m:degHide m:val="1"/>
+                  <m:degHide m:val="on"/>
                   <m:ctrlPr>
                     <w:rPr>
                       <w:rFonts w:ascii="Cambria Math" w:eastAsiaTheme="minorEastAsia" w:hAnsi="Cambria Math"/>
@@ -4001,7 +4094,7 @@
             <m:den>
               <m:rad>
                 <m:radPr>
-                  <m:degHide m:val="1"/>
+                  <m:degHide m:val="on"/>
                   <m:ctrlPr>
                     <w:rPr>
                       <w:rFonts w:ascii="Cambria Math" w:eastAsiaTheme="minorEastAsia" w:hAnsi="Cambria Math"/>
@@ -4050,7 +4143,24 @@
               <w:rFonts w:ascii="Cambria Math" w:eastAsiaTheme="minorEastAsia" w:hAnsi="Cambria Math"/>
               <w:lang w:val="fr-BE"/>
             </w:rPr>
-            <m:t xml:space="preserve">= -1,2925 </m:t>
+            <m:t xml:space="preserve">= </m:t>
+          </m:r>
+          <m:r>
+            <m:rPr>
+              <m:sty m:val="bi"/>
+            </m:rPr>
+            <w:rPr>
+              <w:rFonts w:ascii="Cambria Math" w:eastAsiaTheme="minorEastAsia" w:hAnsi="Cambria Math"/>
+              <w:lang w:val="fr-BE"/>
+            </w:rPr>
+            <m:t>-1,2925</m:t>
+          </m:r>
+          <m:r>
+            <w:rPr>
+              <w:rFonts w:ascii="Cambria Math" w:eastAsiaTheme="minorEastAsia" w:hAnsi="Cambria Math"/>
+              <w:lang w:val="fr-BE"/>
+            </w:rPr>
+            <m:t xml:space="preserve"> </m:t>
           </m:r>
         </m:oMath>
       </m:oMathPara>
@@ -4083,7 +4193,30 @@
           <w:rFonts w:eastAsiaTheme="minorEastAsia"/>
           <w:lang w:val="fr-BE"/>
         </w:rPr>
-        <w:t xml:space="preserve">La valeur critique pour </w:t>
+        <w:t xml:space="preserve">Dans la table de la loi de </w:t>
+      </w:r>
+      <w:proofErr w:type="spellStart"/>
+      <w:r>
+        <w:rPr>
+          <w:rFonts w:eastAsiaTheme="minorEastAsia"/>
+          <w:lang w:val="fr-BE"/>
+        </w:rPr>
+        <w:t>Student</w:t>
+      </w:r>
+      <w:proofErr w:type="spellEnd"/>
+      <w:r>
+        <w:rPr>
+          <w:rFonts w:eastAsiaTheme="minorEastAsia"/>
+          <w:lang w:val="fr-BE"/>
+        </w:rPr>
+        <w:t>, l</w:t>
+      </w:r>
+      <w:r>
+        <w:rPr>
+          <w:rFonts w:eastAsiaTheme="minorEastAsia"/>
+          <w:lang w:val="fr-BE"/>
+        </w:rPr>
+        <w:t xml:space="preserve">a valeur critique pour </w:t>
       </w:r>
       <m:oMath>
         <m:sSub>
@@ -4162,6 +4295,27 @@
           <w:lang w:val="fr-BE"/>
         </w:rPr>
       </w:pPr>
+      <w:r>
+        <w:rPr>
+          <w:rFonts w:eastAsiaTheme="minorEastAsia"/>
+          <w:lang w:val="fr-BE"/>
+        </w:rPr>
+        <w:t>On ne se trouve pas dans la zone de rejet. La différence des moyen</w:t>
+      </w:r>
+      <w:r>
+        <w:rPr>
+          <w:rFonts w:eastAsiaTheme="minorEastAsia"/>
+          <w:lang w:val="fr-BE"/>
+        </w:rPr>
+        <w:t>nes n’est pas significative on accepte</w:t>
+      </w:r>
+      <w:r>
+        <w:rPr>
+          <w:rFonts w:eastAsiaTheme="minorEastAsia"/>
+          <w:lang w:val="fr-BE"/>
+        </w:rPr>
+        <w:t xml:space="preserve"> dont l’hypothèse H0.</w:t>
+      </w:r>
     </w:p>
     <w:p>
       <w:pPr>
@@ -4175,34 +4329,35 @@
           <w:rFonts w:eastAsiaTheme="minorEastAsia"/>
           <w:lang w:val="fr-BE"/>
         </w:rPr>
-        <w:t>On ne se trouve pas dans la zone de rejet. La différence des moyennes n’est pas significative on  valide dont l’hypothèse H0.</w:t>
+        <w:br w:type="page"/>
       </w:r>
     </w:p>
     <w:p>
       <w:pPr>
-        <w:rPr>
-          <w:rFonts w:eastAsiaTheme="minorEastAsia"/>
+        <w:jc w:val="center"/>
+        <w:rPr>
+          <w:rFonts w:eastAsiaTheme="minorEastAsia"/>
+          <w:b/>
+          <w:sz w:val="40"/>
+          <w:u w:val="single"/>
           <w:lang w:val="fr-BE"/>
         </w:rPr>
       </w:pPr>
       <w:r>
         <w:rPr>
           <w:rFonts w:eastAsiaTheme="minorEastAsia"/>
-          <w:lang w:val="fr-BE"/>
-        </w:rPr>
-        <w:br w:type="page"/>
+          <w:b/>
+          <w:sz w:val="40"/>
+          <w:u w:val="single"/>
+          <w:lang w:val="fr-BE"/>
+        </w:rPr>
+        <w:lastRenderedPageBreak/>
+        <w:t>Corrélation</w:t>
       </w:r>
     </w:p>
     <w:p>
       <w:pPr>
-        <w:rPr>
-          <w:rFonts w:eastAsiaTheme="minorEastAsia"/>
-          <w:lang w:val="fr-BE"/>
-        </w:rPr>
-      </w:pPr>
-    </w:p>
-    <w:p>
-      <w:pPr>
+        <w:jc w:val="center"/>
         <w:rPr>
           <w:rFonts w:eastAsiaTheme="minorEastAsia"/>
           <w:lang w:val="fr-BE"/>
@@ -4214,98 +4369,69 @@
         <w:jc w:val="center"/>
         <w:rPr>
           <w:rFonts w:eastAsiaTheme="minorEastAsia"/>
-          <w:b/>
-          <w:sz w:val="40"/>
-          <w:u w:val="single"/>
+          <w:i/>
           <w:lang w:val="fr-BE"/>
         </w:rPr>
       </w:pPr>
       <w:r>
         <w:rPr>
           <w:rFonts w:eastAsiaTheme="minorEastAsia"/>
-          <w:b/>
-          <w:sz w:val="40"/>
-          <w:u w:val="single"/>
-          <w:lang w:val="fr-BE"/>
-        </w:rPr>
-        <w:t>Corrélation</w:t>
+          <w:i/>
+          <w:lang w:val="fr-BE"/>
+        </w:rPr>
+        <w:t>« La hauteur dépend-elle de la masse dans la parcelle est ? »</w:t>
       </w:r>
     </w:p>
     <w:p>
       <w:pPr>
-        <w:jc w:val="center"/>
-        <w:rPr>
-          <w:rFonts w:eastAsiaTheme="minorEastAsia"/>
+        <w:rPr>
+          <w:rFonts w:eastAsiaTheme="minorEastAsia"/>
+          <w:sz w:val="10"/>
+          <w:szCs w:val="10"/>
           <w:lang w:val="fr-BE"/>
         </w:rPr>
       </w:pPr>
     </w:p>
     <w:p>
       <w:pPr>
-        <w:jc w:val="center"/>
-        <w:rPr>
-          <w:rFonts w:eastAsiaTheme="minorEastAsia"/>
+        <w:rPr>
+          <w:b/>
+          <w:sz w:val="32"/>
+          <w:u w:val="single"/>
           <w:lang w:val="fr-BE"/>
         </w:rPr>
       </w:pPr>
       <w:r>
         <w:rPr>
-          <w:rFonts w:eastAsiaTheme="minorEastAsia"/>
-          <w:lang w:val="fr-BE"/>
-        </w:rPr>
-        <w:t>« La hauteur dépend-elle de la masse dans la parcelle est ? »</w:t>
+          <w:b/>
+          <w:sz w:val="32"/>
+          <w:u w:val="single"/>
+          <w:lang w:val="fr-BE"/>
+        </w:rPr>
+        <w:t>Données connues</w:t>
+      </w:r>
+      <w:r>
+        <w:rPr>
+          <w:b/>
+          <w:sz w:val="32"/>
+          <w:lang w:val="fr-BE"/>
+        </w:rPr>
+        <w:t> :</w:t>
+      </w:r>
+      <w:r>
+        <w:rPr>
+          <w:b/>
+          <w:sz w:val="32"/>
+          <w:u w:val="single"/>
+          <w:lang w:val="fr-BE"/>
+        </w:rPr>
+        <w:t xml:space="preserve"> </w:t>
       </w:r>
     </w:p>
     <w:p>
       <w:pPr>
         <w:rPr>
           <w:rFonts w:eastAsiaTheme="minorEastAsia"/>
-          <w:sz w:val="10"/>
-          <w:szCs w:val="10"/>
-          <w:lang w:val="fr-BE"/>
-        </w:rPr>
-      </w:pPr>
-    </w:p>
-    <w:p>
-      <w:pPr>
-        <w:rPr>
-          <w:b/>
-          <w:sz w:val="32"/>
-          <w:u w:val="single"/>
-          <w:lang w:val="fr-BE"/>
-        </w:rPr>
-      </w:pPr>
-      <w:r>
-        <w:rPr>
-          <w:b/>
-          <w:sz w:val="32"/>
-          <w:u w:val="single"/>
-          <w:lang w:val="fr-BE"/>
-        </w:rPr>
-        <w:t>Données connues</w:t>
-      </w:r>
-      <w:r>
-        <w:rPr>
-          <w:b/>
-          <w:sz w:val="32"/>
-          <w:lang w:val="fr-BE"/>
-        </w:rPr>
-        <w:t> :</w:t>
-      </w:r>
-      <w:r>
-        <w:rPr>
-          <w:b/>
-          <w:sz w:val="32"/>
-          <w:u w:val="single"/>
-          <w:lang w:val="fr-BE"/>
-        </w:rPr>
-        <w:t xml:space="preserve"> </w:t>
-      </w:r>
-    </w:p>
-    <w:p>
-      <w:pPr>
-        <w:rPr>
-          <w:rFonts w:eastAsiaTheme="minorEastAsia"/>
           <w:b/>
           <w:lang w:val="fr-BE"/>
         </w:rPr>
@@ -4321,10 +4447,10 @@
     </w:p>
     <w:tbl>
       <w:tblPr>
-        <w:tblStyle w:val="TableGrid"/>
+        <w:tblStyle w:val="Grilledutableau"/>
         <w:tblW w:w="0" w:type="auto"/>
         <w:tblInd w:w="-5" w:type="dxa"/>
-        <w:tblLook w:val="04A0" w:firstRow="1" w:lastRow="0" w:firstColumn="1" w:lastColumn="0" w:noHBand="0" w:noVBand="1"/>
+        <w:tblLook w:val="04A0"/>
       </w:tblPr>
       <w:tblGrid>
         <w:gridCol w:w="1415"/>
@@ -10472,7 +10598,6 @@
                 <w:sz w:val="20"/>
                 <w:lang w:val="fr-BE"/>
               </w:rPr>
-              <w:lastRenderedPageBreak/>
               <w:t>60897</w:t>
             </w:r>
           </w:p>
@@ -10709,6 +10834,7 @@
                 <w:lang w:val="fr-BE"/>
               </w:rPr>
             </w:pPr>
+            <w:proofErr w:type="gramStart"/>
             <w:r>
               <w:rPr>
                 <w:b/>
@@ -10719,6 +10845,7 @@
               <w:t>Moyenne(</w:t>
             </w:r>
             <m:oMath>
+              <w:proofErr w:type="gramEnd"/>
               <m:acc>
                 <m:accPr>
                   <m:chr m:val="̅"/>
@@ -10774,6 +10901,7 @@
                 <w:lang w:val="fr-BE"/>
               </w:rPr>
             </w:pPr>
+            <w:proofErr w:type="gramStart"/>
             <w:r>
               <w:rPr>
                 <w:b/>
@@ -10784,6 +10912,7 @@
               <w:t>Moyenne(</w:t>
             </w:r>
             <m:oMath>
+              <w:proofErr w:type="gramEnd"/>
               <m:acc>
                 <m:accPr>
                   <m:chr m:val="̅"/>
@@ -10846,9 +10975,20 @@
                 <w:sz w:val="20"/>
                 <w:lang w:val="fr-BE"/>
               </w:rPr>
-              <w:t>Ecart-type(</w:t>
+              <w:t>Ecart-</w:t>
+            </w:r>
+            <w:proofErr w:type="gramStart"/>
+            <w:r>
+              <w:rPr>
+                <w:b/>
+                <w:i/>
+                <w:sz w:val="20"/>
+                <w:lang w:val="fr-BE"/>
+              </w:rPr>
+              <w:t>type(</w:t>
             </w:r>
             <m:oMath>
+              <w:proofErr w:type="gramEnd"/>
               <m:sSub>
                 <m:sSubPr>
                   <m:ctrlPr>
@@ -10922,9 +11062,20 @@
                 <w:sz w:val="20"/>
                 <w:lang w:val="fr-BE"/>
               </w:rPr>
-              <w:t>Ecart-type(</w:t>
+              <w:t>Ecart-</w:t>
+            </w:r>
+            <w:proofErr w:type="gramStart"/>
+            <w:r>
+              <w:rPr>
+                <w:b/>
+                <w:i/>
+                <w:sz w:val="20"/>
+                <w:lang w:val="fr-BE"/>
+              </w:rPr>
+              <w:t>type(</w:t>
             </w:r>
             <m:oMath>
+              <w:proofErr w:type="gramEnd"/>
               <m:sSub>
                 <m:sSubPr>
                   <m:ctrlPr>
@@ -11161,6 +11312,7 @@
           <w:lang w:val="fr-BE"/>
         </w:rPr>
       </w:pPr>
+      <w:proofErr w:type="gramStart"/>
       <w:r>
         <w:rPr>
           <w:b/>
@@ -11169,8 +11321,10 @@
           <w:u w:val="single"/>
           <w:lang w:val="fr-BE"/>
         </w:rPr>
+        <w:lastRenderedPageBreak/>
         <w:t>Formules</w:t>
       </w:r>
+      <w:proofErr w:type="gramEnd"/>
       <w:r>
         <w:rPr>
           <w:sz w:val="32"/>
@@ -11228,7 +11382,7 @@
           </m:r>
           <m:rad>
             <m:radPr>
-              <m:degHide m:val="1"/>
+              <m:degHide m:val="on"/>
               <m:ctrlPr>
                 <w:rPr>
                   <w:rFonts w:ascii="Cambria Math" w:hAnsi="Cambria Math"/>
@@ -11258,8 +11412,8 @@
                     <m:naryPr>
                       <m:chr m:val="∑"/>
                       <m:limLoc m:val="undOvr"/>
-                      <m:subHide m:val="1"/>
-                      <m:supHide m:val="1"/>
+                      <m:subHide m:val="on"/>
+                      <m:supHide m:val="on"/>
                       <m:ctrlPr>
                         <w:rPr>
                           <w:rFonts w:ascii="Cambria Math" w:hAnsi="Cambria Math"/>
@@ -13247,11 +13401,21 @@
       <m:oMathPara>
         <m:oMath>
           <m:r>
+            <m:rPr>
+              <m:sty m:val="bi"/>
+            </m:rPr>
             <w:rPr>
               <w:rFonts w:ascii="Cambria Math" w:hAnsi="Cambria Math"/>
               <w:lang w:val="fr-BE"/>
             </w:rPr>
-            <m:t xml:space="preserve">r= </m:t>
+            <m:t>r</m:t>
+          </m:r>
+          <m:r>
+            <w:rPr>
+              <w:rFonts w:ascii="Cambria Math" w:hAnsi="Cambria Math"/>
+              <w:lang w:val="fr-BE"/>
+            </w:rPr>
+            <m:t xml:space="preserve">= </m:t>
           </m:r>
           <m:f>
             <m:fPr>
@@ -13287,7 +13451,17 @@
               <w:rFonts w:ascii="Cambria Math" w:hAnsi="Cambria Math"/>
               <w:lang w:val="fr-BE"/>
             </w:rPr>
-            <m:t>= 0,908834</m:t>
+            <m:t xml:space="preserve">= </m:t>
+          </m:r>
+          <m:r>
+            <m:rPr>
+              <m:sty m:val="bi"/>
+            </m:rPr>
+            <w:rPr>
+              <w:rFonts w:ascii="Cambria Math" w:hAnsi="Cambria Math"/>
+              <w:lang w:val="fr-BE"/>
+            </w:rPr>
+            <m:t>0,908834</m:t>
           </m:r>
         </m:oMath>
       </m:oMathPara>
@@ -13312,7 +13486,28 @@
           <w:rFonts w:eastAsiaTheme="minorEastAsia"/>
           <w:lang w:val="fr-BE"/>
         </w:rPr>
-        <w:t>r est très proche de 1 la corrélation est donc forte.</w:t>
+        <w:t xml:space="preserve">Le coefficient </w:t>
+      </w:r>
+      <w:r>
+        <w:rPr>
+          <w:rFonts w:eastAsiaTheme="minorEastAsia"/>
+          <w:lang w:val="fr-BE"/>
+        </w:rPr>
+        <w:t xml:space="preserve">r </w:t>
+      </w:r>
+      <w:r>
+        <w:rPr>
+          <w:rFonts w:eastAsiaTheme="minorEastAsia"/>
+          <w:lang w:val="fr-BE"/>
+        </w:rPr>
+        <w:t xml:space="preserve">étant très proche de 1, la corrélation est </w:t>
+      </w:r>
+      <w:r>
+        <w:rPr>
+          <w:rFonts w:eastAsiaTheme="minorEastAsia"/>
+          <w:lang w:val="fr-BE"/>
+        </w:rPr>
+        <w:t>forte.</w:t>
       </w:r>
       <w:bookmarkStart w:id="0" w:name="_GoBack"/>
       <w:bookmarkEnd w:id="0"/>
@@ -13347,7 +13542,7 @@
 </file>
 
 <file path=word/endnotes.xml><?xml version="1.0" encoding="utf-8"?>
-<w:endnotes xmlns:wpc="http://schemas.microsoft.com/office/word/2010/wordprocessingCanvas" xmlns:mc="http://schemas.openxmlformats.org/markup-compatibility/2006" xmlns:o="urn:schemas-microsoft-com:office:office" xmlns:r="http://schemas.openxmlformats.org/officeDocument/2006/relationships" xmlns:m="http://schemas.openxmlformats.org/officeDocument/2006/math" xmlns:v="urn:schemas-microsoft-com:vml" xmlns:wp14="http://schemas.microsoft.com/office/word/2010/wordprocessingDrawing" xmlns:wp="http://schemas.openxmlformats.org/drawingml/2006/wordprocessingDrawing" xmlns:w10="urn:schemas-microsoft-com:office:word" xmlns:w="http://schemas.openxmlformats.org/wordprocessingml/2006/main" xmlns:w14="http://schemas.microsoft.com/office/word/2010/wordml" xmlns:w15="http://schemas.microsoft.com/office/word/2012/wordml" xmlns:wpg="http://schemas.microsoft.com/office/word/2010/wordprocessingGroup" xmlns:wpi="http://schemas.microsoft.com/office/word/2010/wordprocessingInk" xmlns:wne="http://schemas.microsoft.com/office/word/2006/wordml" xmlns:wps="http://schemas.microsoft.com/office/word/2010/wordprocessingShape" mc:Ignorable="w14 w15 wp14">
+<w:endnotes xmlns:ve="http://schemas.openxmlformats.org/markup-compatibility/2006" xmlns:o="urn:schemas-microsoft-com:office:office" xmlns:r="http://schemas.openxmlformats.org/officeDocument/2006/relationships" xmlns:m="http://schemas.openxmlformats.org/officeDocument/2006/math" xmlns:v="urn:schemas-microsoft-com:vml" xmlns:wp="http://schemas.openxmlformats.org/drawingml/2006/wordprocessingDrawing" xmlns:w10="urn:schemas-microsoft-com:office:word" xmlns:w="http://schemas.openxmlformats.org/wordprocessingml/2006/main" xmlns:wne="http://schemas.microsoft.com/office/word/2006/wordml">
   <w:endnote w:type="separator" w:id="-1">
     <w:p>
       <w:pPr>
@@ -13372,7 +13567,7 @@
 </file>
 
 <file path=word/footer1.xml><?xml version="1.0" encoding="utf-8"?>
-<w:ftr xmlns:wpc="http://schemas.microsoft.com/office/word/2010/wordprocessingCanvas" xmlns:mc="http://schemas.openxmlformats.org/markup-compatibility/2006" xmlns:o="urn:schemas-microsoft-com:office:office" xmlns:r="http://schemas.openxmlformats.org/officeDocument/2006/relationships" xmlns:m="http://schemas.openxmlformats.org/officeDocument/2006/math" xmlns:v="urn:schemas-microsoft-com:vml" xmlns:wp14="http://schemas.microsoft.com/office/word/2010/wordprocessingDrawing" xmlns:wp="http://schemas.openxmlformats.org/drawingml/2006/wordprocessingDrawing" xmlns:w10="urn:schemas-microsoft-com:office:word" xmlns:w="http://schemas.openxmlformats.org/wordprocessingml/2006/main" xmlns:w14="http://schemas.microsoft.com/office/word/2010/wordml" xmlns:w15="http://schemas.microsoft.com/office/word/2012/wordml" xmlns:wpg="http://schemas.microsoft.com/office/word/2010/wordprocessingGroup" xmlns:wpi="http://schemas.microsoft.com/office/word/2010/wordprocessingInk" xmlns:wne="http://schemas.microsoft.com/office/word/2006/wordml" xmlns:wps="http://schemas.microsoft.com/office/word/2010/wordprocessingShape" mc:Ignorable="w14 w15 wp14">
+<w:ftr xmlns:ve="http://schemas.openxmlformats.org/markup-compatibility/2006" xmlns:o="urn:schemas-microsoft-com:office:office" xmlns:r="http://schemas.openxmlformats.org/officeDocument/2006/relationships" xmlns:m="http://schemas.openxmlformats.org/officeDocument/2006/math" xmlns:v="urn:schemas-microsoft-com:vml" xmlns:wp="http://schemas.openxmlformats.org/drawingml/2006/wordprocessingDrawing" xmlns:w10="urn:schemas-microsoft-com:office:word" xmlns:w="http://schemas.openxmlformats.org/wordprocessingml/2006/main" xmlns:wne="http://schemas.microsoft.com/office/word/2006/wordml">
   <w:sdt>
     <w:sdtPr>
       <w:id w:val="1397643802"/>
@@ -13381,11 +13576,10 @@
         <w:docPartUnique/>
       </w:docPartObj>
     </w:sdtPr>
-    <w:sdtEndPr/>
     <w:sdtContent>
       <w:p>
         <w:pPr>
-          <w:pStyle w:val="Footer"/>
+          <w:pStyle w:val="Pieddepage"/>
         </w:pPr>
         <w:r>
           <w:rPr>
@@ -13410,7 +13604,6 @@
                         <w:docPartUnique/>
                       </w:docPartObj>
                     </w:sdtPr>
-                    <w:sdtEndPr/>
                     <w:sdtContent>
                       <w:sdt>
                         <w:sdtPr>
@@ -13426,7 +13619,6 @@
                             <w:docPartUnique/>
                           </w:docPartObj>
                         </w:sdtPr>
-                        <w:sdtEndPr/>
                         <w:sdtContent>
                           <w:p>
                             <w:pPr>
@@ -13463,7 +13655,7 @@
                                 <w:sz w:val="48"/>
                                 <w:szCs w:val="44"/>
                               </w:rPr>
-                              <w:t>5</w:t>
+                              <w:t>4</w:t>
                             </w:r>
                             <w:r>
                               <w:rPr>
@@ -13489,7 +13681,7 @@
 </file>
 
 <file path=word/footnotes.xml><?xml version="1.0" encoding="utf-8"?>
-<w:footnotes xmlns:wpc="http://schemas.microsoft.com/office/word/2010/wordprocessingCanvas" xmlns:mc="http://schemas.openxmlformats.org/markup-compatibility/2006" xmlns:o="urn:schemas-microsoft-com:office:office" xmlns:r="http://schemas.openxmlformats.org/officeDocument/2006/relationships" xmlns:m="http://schemas.openxmlformats.org/officeDocument/2006/math" xmlns:v="urn:schemas-microsoft-com:vml" xmlns:wp14="http://schemas.microsoft.com/office/word/2010/wordprocessingDrawing" xmlns:wp="http://schemas.openxmlformats.org/drawingml/2006/wordprocessingDrawing" xmlns:w10="urn:schemas-microsoft-com:office:word" xmlns:w="http://schemas.openxmlformats.org/wordprocessingml/2006/main" xmlns:w14="http://schemas.microsoft.com/office/word/2010/wordml" xmlns:w15="http://schemas.microsoft.com/office/word/2012/wordml" xmlns:wpg="http://schemas.microsoft.com/office/word/2010/wordprocessingGroup" xmlns:wpi="http://schemas.microsoft.com/office/word/2010/wordprocessingInk" xmlns:wne="http://schemas.microsoft.com/office/word/2006/wordml" xmlns:wps="http://schemas.microsoft.com/office/word/2010/wordprocessingShape" mc:Ignorable="w14 w15 wp14">
+<w:footnotes xmlns:ve="http://schemas.openxmlformats.org/markup-compatibility/2006" xmlns:o="urn:schemas-microsoft-com:office:office" xmlns:r="http://schemas.openxmlformats.org/officeDocument/2006/relationships" xmlns:m="http://schemas.openxmlformats.org/officeDocument/2006/math" xmlns:v="urn:schemas-microsoft-com:vml" xmlns:wp="http://schemas.openxmlformats.org/drawingml/2006/wordprocessingDrawing" xmlns:w10="urn:schemas-microsoft-com:office:word" xmlns:w="http://schemas.openxmlformats.org/wordprocessingml/2006/main" xmlns:wne="http://schemas.microsoft.com/office/word/2006/wordml">
   <w:footnote w:type="separator" w:id="-1">
     <w:p>
       <w:pPr>
@@ -13514,10 +13706,10 @@
 </file>
 
 <file path=word/header1.xml><?xml version="1.0" encoding="utf-8"?>
-<w:hdr xmlns:wpc="http://schemas.microsoft.com/office/word/2010/wordprocessingCanvas" xmlns:mc="http://schemas.openxmlformats.org/markup-compatibility/2006" xmlns:o="urn:schemas-microsoft-com:office:office" xmlns:r="http://schemas.openxmlformats.org/officeDocument/2006/relationships" xmlns:m="http://schemas.openxmlformats.org/officeDocument/2006/math" xmlns:v="urn:schemas-microsoft-com:vml" xmlns:wp14="http://schemas.microsoft.com/office/word/2010/wordprocessingDrawing" xmlns:wp="http://schemas.openxmlformats.org/drawingml/2006/wordprocessingDrawing" xmlns:w10="urn:schemas-microsoft-com:office:word" xmlns:w="http://schemas.openxmlformats.org/wordprocessingml/2006/main" xmlns:w14="http://schemas.microsoft.com/office/word/2010/wordml" xmlns:w15="http://schemas.microsoft.com/office/word/2012/wordml" xmlns:wpg="http://schemas.microsoft.com/office/word/2010/wordprocessingGroup" xmlns:wpi="http://schemas.microsoft.com/office/word/2010/wordprocessingInk" xmlns:wne="http://schemas.microsoft.com/office/word/2006/wordml" xmlns:wps="http://schemas.microsoft.com/office/word/2010/wordprocessingShape" mc:Ignorable="w14 w15 wp14">
+<w:hdr xmlns:ve="http://schemas.openxmlformats.org/markup-compatibility/2006" xmlns:o="urn:schemas-microsoft-com:office:office" xmlns:r="http://schemas.openxmlformats.org/officeDocument/2006/relationships" xmlns:m="http://schemas.openxmlformats.org/officeDocument/2006/math" xmlns:v="urn:schemas-microsoft-com:vml" xmlns:wp="http://schemas.openxmlformats.org/drawingml/2006/wordprocessingDrawing" xmlns:w10="urn:schemas-microsoft-com:office:word" xmlns:w="http://schemas.openxmlformats.org/wordprocessingml/2006/main" xmlns:wne="http://schemas.microsoft.com/office/word/2006/wordml">
   <w:p>
     <w:pPr>
-      <w:pStyle w:val="Header"/>
+      <w:pStyle w:val="En-tte"/>
       <w:rPr>
         <w:lang w:val="fr-BE"/>
       </w:rPr>
@@ -13531,7 +13723,7 @@
   </w:p>
   <w:p>
     <w:pPr>
-      <w:pStyle w:val="Header"/>
+      <w:pStyle w:val="En-tte"/>
       <w:rPr>
         <w:lang w:val="fr-BE"/>
       </w:rPr>
@@ -13565,7 +13757,7 @@
 </file>
 
 <file path=word/styles.xml><?xml version="1.0" encoding="utf-8"?>
-<w:styles xmlns:mc="http://schemas.openxmlformats.org/markup-compatibility/2006" xmlns:r="http://schemas.openxmlformats.org/officeDocument/2006/relationships" xmlns:w="http://schemas.openxmlformats.org/wordprocessingml/2006/main" xmlns:w14="http://schemas.microsoft.com/office/word/2010/wordml" xmlns:w15="http://schemas.microsoft.com/office/word/2012/wordml" mc:Ignorable="w14 w15">
+<w:styles xmlns:r="http://schemas.openxmlformats.org/officeDocument/2006/relationships" xmlns:w="http://schemas.openxmlformats.org/wordprocessingml/2006/main">
   <w:docDefaults>
     <w:rPrDefault>
       <w:rPr>
@@ -13581,395 +13773,162 @@
       </w:pPr>
     </w:pPrDefault>
   </w:docDefaults>
-  <w:latentStyles w:defLockedState="0" w:defUIPriority="99" w:defSemiHidden="0" w:defUnhideWhenUsed="0" w:defQFormat="0" w:count="371">
-    <w:lsdException w:name="Normal" w:uiPriority="0" w:qFormat="1"/>
-    <w:lsdException w:name="heading 1" w:uiPriority="9" w:qFormat="1"/>
-    <w:lsdException w:name="heading 2" w:semiHidden="1" w:uiPriority="9" w:unhideWhenUsed="1" w:qFormat="1"/>
-    <w:lsdException w:name="heading 3" w:semiHidden="1" w:uiPriority="9" w:unhideWhenUsed="1" w:qFormat="1"/>
-    <w:lsdException w:name="heading 4" w:semiHidden="1" w:uiPriority="9" w:unhideWhenUsed="1" w:qFormat="1"/>
-    <w:lsdException w:name="heading 5" w:semiHidden="1" w:uiPriority="9" w:unhideWhenUsed="1" w:qFormat="1"/>
-    <w:lsdException w:name="heading 6" w:semiHidden="1" w:uiPriority="9" w:unhideWhenUsed="1" w:qFormat="1"/>
-    <w:lsdException w:name="heading 7" w:semiHidden="1" w:uiPriority="9" w:unhideWhenUsed="1" w:qFormat="1"/>
-    <w:lsdException w:name="heading 8" w:semiHidden="1" w:uiPriority="9" w:unhideWhenUsed="1" w:qFormat="1"/>
-    <w:lsdException w:name="heading 9" w:semiHidden="1" w:uiPriority="9" w:unhideWhenUsed="1" w:qFormat="1"/>
-    <w:lsdException w:name="index 1" w:semiHidden="1" w:unhideWhenUsed="1"/>
-    <w:lsdException w:name="index 2" w:semiHidden="1" w:unhideWhenUsed="1"/>
-    <w:lsdException w:name="index 3" w:semiHidden="1" w:unhideWhenUsed="1"/>
-    <w:lsdException w:name="index 4" w:semiHidden="1" w:unhideWhenUsed="1"/>
-    <w:lsdException w:name="index 5" w:semiHidden="1" w:unhideWhenUsed="1"/>
-    <w:lsdException w:name="index 6" w:semiHidden="1" w:unhideWhenUsed="1"/>
-    <w:lsdException w:name="index 7" w:semiHidden="1" w:unhideWhenUsed="1"/>
-    <w:lsdException w:name="index 8" w:semiHidden="1" w:unhideWhenUsed="1"/>
-    <w:lsdException w:name="index 9" w:semiHidden="1" w:unhideWhenUsed="1"/>
-    <w:lsdException w:name="toc 1" w:semiHidden="1" w:uiPriority="39" w:unhideWhenUsed="1"/>
-    <w:lsdException w:name="toc 2" w:semiHidden="1" w:uiPriority="39" w:unhideWhenUsed="1"/>
-    <w:lsdException w:name="toc 3" w:semiHidden="1" w:uiPriority="39" w:unhideWhenUsed="1"/>
-    <w:lsdException w:name="toc 4" w:semiHidden="1" w:uiPriority="39" w:unhideWhenUsed="1"/>
-    <w:lsdException w:name="toc 5" w:semiHidden="1" w:uiPriority="39" w:unhideWhenUsed="1"/>
-    <w:lsdException w:name="toc 6" w:semiHidden="1" w:uiPriority="39" w:unhideWhenUsed="1"/>
-    <w:lsdException w:name="toc 7" w:semiHidden="1" w:uiPriority="39" w:unhideWhenUsed="1"/>
-    <w:lsdException w:name="toc 8" w:semiHidden="1" w:uiPriority="39" w:unhideWhenUsed="1"/>
-    <w:lsdException w:name="toc 9" w:semiHidden="1" w:uiPriority="39" w:unhideWhenUsed="1"/>
-    <w:lsdException w:name="Normal Indent" w:semiHidden="1" w:unhideWhenUsed="1"/>
-    <w:lsdException w:name="footnote text" w:semiHidden="1" w:unhideWhenUsed="1"/>
-    <w:lsdException w:name="annotation text" w:semiHidden="1" w:unhideWhenUsed="1"/>
-    <w:lsdException w:name="header" w:semiHidden="1" w:unhideWhenUsed="1"/>
-    <w:lsdException w:name="footer" w:semiHidden="1" w:unhideWhenUsed="1"/>
-    <w:lsdException w:name="index heading" w:semiHidden="1" w:unhideWhenUsed="1"/>
-    <w:lsdException w:name="caption" w:semiHidden="1" w:uiPriority="35" w:unhideWhenUsed="1" w:qFormat="1"/>
-    <w:lsdException w:name="table of figures" w:semiHidden="1" w:unhideWhenUsed="1"/>
-    <w:lsdException w:name="envelope address" w:semiHidden="1" w:unhideWhenUsed="1"/>
-    <w:lsdException w:name="envelope return" w:semiHidden="1" w:unhideWhenUsed="1"/>
-    <w:lsdException w:name="footnote reference" w:semiHidden="1" w:unhideWhenUsed="1"/>
-    <w:lsdException w:name="annotation reference" w:semiHidden="1" w:unhideWhenUsed="1"/>
-    <w:lsdException w:name="line number" w:semiHidden="1" w:unhideWhenUsed="1"/>
-    <w:lsdException w:name="page number" w:semiHidden="1" w:unhideWhenUsed="1"/>
-    <w:lsdException w:name="endnote reference" w:semiHidden="1" w:unhideWhenUsed="1"/>
-    <w:lsdException w:name="endnote text" w:semiHidden="1" w:unhideWhenUsed="1"/>
-    <w:lsdException w:name="table of authorities" w:semiHidden="1" w:unhideWhenUsed="1"/>
-    <w:lsdException w:name="macro" w:semiHidden="1" w:unhideWhenUsed="1"/>
-    <w:lsdException w:name="toa heading" w:semiHidden="1" w:unhideWhenUsed="1"/>
-    <w:lsdException w:name="List" w:semiHidden="1" w:unhideWhenUsed="1"/>
-    <w:lsdException w:name="List Bullet" w:semiHidden="1" w:unhideWhenUsed="1"/>
-    <w:lsdException w:name="List Number" w:semiHidden="1" w:unhideWhenUsed="1"/>
-    <w:lsdException w:name="List 2" w:semiHidden="1" w:unhideWhenUsed="1"/>
-    <w:lsdException w:name="List 3" w:semiHidden="1" w:unhideWhenUsed="1"/>
-    <w:lsdException w:name="List 4" w:semiHidden="1" w:unhideWhenUsed="1"/>
-    <w:lsdException w:name="List 5" w:semiHidden="1" w:unhideWhenUsed="1"/>
-    <w:lsdException w:name="List Bullet 2" w:semiHidden="1" w:unhideWhenUsed="1"/>
-    <w:lsdException w:name="List Bullet 3" w:semiHidden="1" w:unhideWhenUsed="1"/>
-    <w:lsdException w:name="List Bullet 4" w:semiHidden="1" w:unhideWhenUsed="1"/>
-    <w:lsdException w:name="List Bullet 5" w:semiHidden="1" w:unhideWhenUsed="1"/>
-    <w:lsdException w:name="List Number 2" w:semiHidden="1" w:unhideWhenUsed="1"/>
-    <w:lsdException w:name="List Number 3" w:semiHidden="1" w:unhideWhenUsed="1"/>
-    <w:lsdException w:name="List Number 4" w:semiHidden="1" w:unhideWhenUsed="1"/>
-    <w:lsdException w:name="List Number 5" w:semiHidden="1" w:unhideWhenUsed="1"/>
-    <w:lsdException w:name="Title" w:uiPriority="10" w:qFormat="1"/>
-    <w:lsdException w:name="Closing" w:semiHidden="1" w:unhideWhenUsed="1"/>
-    <w:lsdException w:name="Signature" w:semiHidden="1" w:unhideWhenUsed="1"/>
-    <w:lsdException w:name="Default Paragraph Font" w:semiHidden="1" w:uiPriority="1" w:unhideWhenUsed="1"/>
-    <w:lsdException w:name="Body Text" w:semiHidden="1" w:unhideWhenUsed="1"/>
-    <w:lsdException w:name="Body Text Indent" w:semiHidden="1" w:unhideWhenUsed="1"/>
-    <w:lsdException w:name="List Continue" w:semiHidden="1" w:unhideWhenUsed="1"/>
-    <w:lsdException w:name="List Continue 2" w:semiHidden="1" w:unhideWhenUsed="1"/>
-    <w:lsdException w:name="List Continue 3" w:semiHidden="1" w:unhideWhenUsed="1"/>
-    <w:lsdException w:name="List Continue 4" w:semiHidden="1" w:unhideWhenUsed="1"/>
-    <w:lsdException w:name="List Continue 5" w:semiHidden="1" w:unhideWhenUsed="1"/>
-    <w:lsdException w:name="Message Header" w:semiHidden="1" w:unhideWhenUsed="1"/>
-    <w:lsdException w:name="Subtitle" w:uiPriority="11" w:qFormat="1"/>
-    <w:lsdException w:name="Salutation" w:semiHidden="1" w:unhideWhenUsed="1"/>
-    <w:lsdException w:name="Date" w:semiHidden="1" w:unhideWhenUsed="1"/>
-    <w:lsdException w:name="Body Text First Indent" w:semiHidden="1" w:unhideWhenUsed="1"/>
-    <w:lsdException w:name="Body Text First Indent 2" w:semiHidden="1" w:unhideWhenUsed="1"/>
-    <w:lsdException w:name="Note Heading" w:semiHidden="1" w:unhideWhenUsed="1"/>
-    <w:lsdException w:name="Body Text 2" w:semiHidden="1" w:unhideWhenUsed="1"/>
-    <w:lsdException w:name="Body Text 3" w:semiHidden="1" w:unhideWhenUsed="1"/>
-    <w:lsdException w:name="Body Text Indent 2" w:semiHidden="1" w:unhideWhenUsed="1"/>
-    <w:lsdException w:name="Body Text Indent 3" w:semiHidden="1" w:unhideWhenUsed="1"/>
-    <w:lsdException w:name="Block Text" w:semiHidden="1" w:unhideWhenUsed="1"/>
-    <w:lsdException w:name="Hyperlink" w:semiHidden="1" w:unhideWhenUsed="1"/>
-    <w:lsdException w:name="FollowedHyperlink" w:semiHidden="1" w:unhideWhenUsed="1"/>
-    <w:lsdException w:name="Strong" w:uiPriority="22" w:qFormat="1"/>
-    <w:lsdException w:name="Emphasis" w:uiPriority="20" w:qFormat="1"/>
-    <w:lsdException w:name="Document Map" w:semiHidden="1" w:unhideWhenUsed="1"/>
-    <w:lsdException w:name="Plain Text" w:semiHidden="1" w:unhideWhenUsed="1"/>
-    <w:lsdException w:name="E-mail Signature" w:semiHidden="1" w:unhideWhenUsed="1"/>
-    <w:lsdException w:name="HTML Top of Form" w:semiHidden="1" w:unhideWhenUsed="1"/>
-    <w:lsdException w:name="HTML Bottom of Form" w:semiHidden="1" w:unhideWhenUsed="1"/>
-    <w:lsdException w:name="Normal (Web)" w:semiHidden="1" w:unhideWhenUsed="1"/>
-    <w:lsdException w:name="HTML Acronym" w:semiHidden="1" w:unhideWhenUsed="1"/>
-    <w:lsdException w:name="HTML Address" w:semiHidden="1" w:unhideWhenUsed="1"/>
-    <w:lsdException w:name="HTML Cite" w:semiHidden="1" w:unhideWhenUsed="1"/>
-    <w:lsdException w:name="HTML Code" w:semiHidden="1" w:unhideWhenUsed="1"/>
-    <w:lsdException w:name="HTML Definition" w:semiHidden="1" w:unhideWhenUsed="1"/>
-    <w:lsdException w:name="HTML Keyboard" w:semiHidden="1" w:unhideWhenUsed="1"/>
-    <w:lsdException w:name="HTML Preformatted" w:semiHidden="1" w:unhideWhenUsed="1"/>
-    <w:lsdException w:name="HTML Sample" w:semiHidden="1" w:unhideWhenUsed="1"/>
-    <w:lsdException w:name="HTML Typewriter" w:semiHidden="1" w:unhideWhenUsed="1"/>
-    <w:lsdException w:name="HTML Variable" w:semiHidden="1" w:unhideWhenUsed="1"/>
-    <w:lsdException w:name="Normal Table" w:semiHidden="1" w:unhideWhenUsed="1"/>
-    <w:lsdException w:name="annotation subject" w:semiHidden="1" w:unhideWhenUsed="1"/>
-    <w:lsdException w:name="No List" w:semiHidden="1" w:unhideWhenUsed="1"/>
-    <w:lsdException w:name="Outline List 1" w:semiHidden="1" w:unhideWhenUsed="1"/>
-    <w:lsdException w:name="Outline List 2" w:semiHidden="1" w:unhideWhenUsed="1"/>
-    <w:lsdException w:name="Outline List 3" w:semiHidden="1" w:unhideWhenUsed="1"/>
-    <w:lsdException w:name="Table Simple 1" w:semiHidden="1" w:unhideWhenUsed="1"/>
-    <w:lsdException w:name="Table Simple 2" w:semiHidden="1" w:unhideWhenUsed="1"/>
-    <w:lsdException w:name="Table Simple 3" w:semiHidden="1" w:unhideWhenUsed="1"/>
-    <w:lsdException w:name="Table Classic 1" w:semiHidden="1" w:unhideWhenUsed="1"/>
-    <w:lsdException w:name="Table Classic 2" w:semiHidden="1" w:unhideWhenUsed="1"/>
-    <w:lsdException w:name="Table Classic 3" w:semiHidden="1" w:unhideWhenUsed="1"/>
-    <w:lsdException w:name="Table Classic 4" w:semiHidden="1" w:unhideWhenUsed="1"/>
-    <w:lsdException w:name="Table Colorful 1" w:semiHidden="1" w:unhideWhenUsed="1"/>
-    <w:lsdException w:name="Table Colorful 2" w:semiHidden="1" w:unhideWhenUsed="1"/>
-    <w:lsdException w:name="Table Colorful 3" w:semiHidden="1" w:unhideWhenUsed="1"/>
-    <w:lsdException w:name="Table Columns 1" w:semiHidden="1" w:unhideWhenUsed="1"/>
-    <w:lsdException w:name="Table Columns 2" w:semiHidden="1" w:unhideWhenUsed="1"/>
-    <w:lsdException w:name="Table Columns 3" w:semiHidden="1" w:unhideWhenUsed="1"/>
-    <w:lsdException w:name="Table Columns 4" w:semiHidden="1" w:unhideWhenUsed="1"/>
-    <w:lsdException w:name="Table Columns 5" w:semiHidden="1" w:unhideWhenUsed="1"/>
-    <w:lsdException w:name="Table Grid 1" w:semiHidden="1" w:unhideWhenUsed="1"/>
-    <w:lsdException w:name="Table Grid 2" w:semiHidden="1" w:unhideWhenUsed="1"/>
-    <w:lsdException w:name="Table Grid 3" w:semiHidden="1" w:unhideWhenUsed="1"/>
-    <w:lsdException w:name="Table Grid 4" w:semiHidden="1" w:unhideWhenUsed="1"/>
-    <w:lsdException w:name="Table Grid 5" w:semiHidden="1" w:unhideWhenUsed="1"/>
-    <w:lsdException w:name="Table Grid 6" w:semiHidden="1" w:unhideWhenUsed="1"/>
-    <w:lsdException w:name="Table Grid 7" w:semiHidden="1" w:unhideWhenUsed="1"/>
-    <w:lsdException w:name="Table Grid 8" w:semiHidden="1" w:unhideWhenUsed="1"/>
-    <w:lsdException w:name="Table List 1" w:semiHidden="1" w:unhideWhenUsed="1"/>
-    <w:lsdException w:name="Table List 2" w:semiHidden="1" w:unhideWhenUsed="1"/>
-    <w:lsdException w:name="Table List 3" w:semiHidden="1" w:unhideWhenUsed="1"/>
-    <w:lsdException w:name="Table List 4" w:semiHidden="1" w:unhideWhenUsed="1"/>
-    <w:lsdException w:name="Table List 5" w:semiHidden="1" w:unhideWhenUsed="1"/>
-    <w:lsdException w:name="Table List 6" w:semiHidden="1" w:unhideWhenUsed="1"/>
-    <w:lsdException w:name="Table List 7" w:semiHidden="1" w:unhideWhenUsed="1"/>
-    <w:lsdException w:name="Table List 8" w:semiHidden="1" w:unhideWhenUsed="1"/>
-    <w:lsdException w:name="Table 3D effects 1" w:semiHidden="1" w:unhideWhenUsed="1"/>
-    <w:lsdException w:name="Table 3D effects 2" w:semiHidden="1" w:unhideWhenUsed="1"/>
-    <w:lsdException w:name="Table 3D effects 3" w:semiHidden="1" w:unhideWhenUsed="1"/>
-    <w:lsdException w:name="Table Contemporary" w:semiHidden="1" w:unhideWhenUsed="1"/>
-    <w:lsdException w:name="Table Elegant" w:semiHidden="1" w:unhideWhenUsed="1"/>
-    <w:lsdException w:name="Table Professional" w:semiHidden="1" w:unhideWhenUsed="1"/>
-    <w:lsdException w:name="Table Subtle 1" w:semiHidden="1" w:unhideWhenUsed="1"/>
-    <w:lsdException w:name="Table Subtle 2" w:semiHidden="1" w:unhideWhenUsed="1"/>
-    <w:lsdException w:name="Table Web 1" w:semiHidden="1" w:unhideWhenUsed="1"/>
-    <w:lsdException w:name="Table Web 2" w:semiHidden="1" w:unhideWhenUsed="1"/>
-    <w:lsdException w:name="Table Web 3" w:semiHidden="1" w:unhideWhenUsed="1"/>
-    <w:lsdException w:name="Balloon Text" w:semiHidden="1" w:unhideWhenUsed="1"/>
-    <w:lsdException w:name="Table Grid" w:uiPriority="39"/>
-    <w:lsdException w:name="Table Theme" w:semiHidden="1" w:unhideWhenUsed="1"/>
-    <w:lsdException w:name="Placeholder Text" w:semiHidden="1"/>
-    <w:lsdException w:name="No Spacing" w:uiPriority="1" w:qFormat="1"/>
-    <w:lsdException w:name="Light Shading" w:uiPriority="60"/>
-    <w:lsdException w:name="Light List" w:uiPriority="61"/>
-    <w:lsdException w:name="Light Grid" w:uiPriority="62"/>
-    <w:lsdException w:name="Medium Shading 1" w:uiPriority="63"/>
-    <w:lsdException w:name="Medium Shading 2" w:uiPriority="64"/>
-    <w:lsdException w:name="Medium List 1" w:uiPriority="65"/>
-    <w:lsdException w:name="Medium List 2" w:uiPriority="66"/>
-    <w:lsdException w:name="Medium Grid 1" w:uiPriority="67"/>
-    <w:lsdException w:name="Medium Grid 2" w:uiPriority="68"/>
-    <w:lsdException w:name="Medium Grid 3" w:uiPriority="69"/>
-    <w:lsdException w:name="Dark List" w:uiPriority="70"/>
-    <w:lsdException w:name="Colorful Shading" w:uiPriority="71"/>
-    <w:lsdException w:name="Colorful List" w:uiPriority="72"/>
-    <w:lsdException w:name="Colorful Grid" w:uiPriority="73"/>
-    <w:lsdException w:name="Light Shading Accent 1" w:uiPriority="60"/>
-    <w:lsdException w:name="Light List Accent 1" w:uiPriority="61"/>
-    <w:lsdException w:name="Light Grid Accent 1" w:uiPriority="62"/>
-    <w:lsdException w:name="Medium Shading 1 Accent 1" w:uiPriority="63"/>
-    <w:lsdException w:name="Medium Shading 2 Accent 1" w:uiPriority="64"/>
-    <w:lsdException w:name="Medium List 1 Accent 1" w:uiPriority="65"/>
-    <w:lsdException w:name="Revision" w:semiHidden="1"/>
-    <w:lsdException w:name="List Paragraph" w:uiPriority="34" w:qFormat="1"/>
-    <w:lsdException w:name="Quote" w:uiPriority="29" w:qFormat="1"/>
-    <w:lsdException w:name="Intense Quote" w:uiPriority="30" w:qFormat="1"/>
-    <w:lsdException w:name="Medium List 2 Accent 1" w:uiPriority="66"/>
-    <w:lsdException w:name="Medium Grid 1 Accent 1" w:uiPriority="67"/>
-    <w:lsdException w:name="Medium Grid 2 Accent 1" w:uiPriority="68"/>
-    <w:lsdException w:name="Medium Grid 3 Accent 1" w:uiPriority="69"/>
-    <w:lsdException w:name="Dark List Accent 1" w:uiPriority="70"/>
-    <w:lsdException w:name="Colorful Shading Accent 1" w:uiPriority="71"/>
-    <w:lsdException w:name="Colorful List Accent 1" w:uiPriority="72"/>
-    <w:lsdException w:name="Colorful Grid Accent 1" w:uiPriority="73"/>
-    <w:lsdException w:name="Light Shading Accent 2" w:uiPriority="60"/>
-    <w:lsdException w:name="Light List Accent 2" w:uiPriority="61"/>
-    <w:lsdException w:name="Light Grid Accent 2" w:uiPriority="62"/>
-    <w:lsdException w:name="Medium Shading 1 Accent 2" w:uiPriority="63"/>
-    <w:lsdException w:name="Medium Shading 2 Accent 2" w:uiPriority="64"/>
-    <w:lsdException w:name="Medium List 1 Accent 2" w:uiPriority="65"/>
-    <w:lsdException w:name="Medium List 2 Accent 2" w:uiPriority="66"/>
-    <w:lsdException w:name="Medium Grid 1 Accent 2" w:uiPriority="67"/>
-    <w:lsdException w:name="Medium Grid 2 Accent 2" w:uiPriority="68"/>
-    <w:lsdException w:name="Medium Grid 3 Accent 2" w:uiPriority="69"/>
-    <w:lsdException w:name="Dark List Accent 2" w:uiPriority="70"/>
-    <w:lsdException w:name="Colorful Shading Accent 2" w:uiPriority="71"/>
-    <w:lsdException w:name="Colorful List Accent 2" w:uiPriority="72"/>
-    <w:lsdException w:name="Colorful Grid Accent 2" w:uiPriority="73"/>
-    <w:lsdException w:name="Light Shading Accent 3" w:uiPriority="60"/>
-    <w:lsdException w:name="Light List Accent 3" w:uiPriority="61"/>
-    <w:lsdException w:name="Light Grid Accent 3" w:uiPriority="62"/>
-    <w:lsdException w:name="Medium Shading 1 Accent 3" w:uiPriority="63"/>
-    <w:lsdException w:name="Medium Shading 2 Accent 3" w:uiPriority="64"/>
-    <w:lsdException w:name="Medium List 1 Accent 3" w:uiPriority="65"/>
-    <w:lsdException w:name="Medium List 2 Accent 3" w:uiPriority="66"/>
-    <w:lsdException w:name="Medium Grid 1 Accent 3" w:uiPriority="67"/>
-    <w:lsdException w:name="Medium Grid 2 Accent 3" w:uiPriority="68"/>
-    <w:lsdException w:name="Medium Grid 3 Accent 3" w:uiPriority="69"/>
-    <w:lsdException w:name="Dark List Accent 3" w:uiPriority="70"/>
-    <w:lsdException w:name="Colorful Shading Accent 3" w:uiPriority="71"/>
-    <w:lsdException w:name="Colorful List Accent 3" w:uiPriority="72"/>
-    <w:lsdException w:name="Colorful Grid Accent 3" w:uiPriority="73"/>
-    <w:lsdException w:name="Light Shading Accent 4" w:uiPriority="60"/>
-    <w:lsdException w:name="Light List Accent 4" w:uiPriority="61"/>
-    <w:lsdException w:name="Light Grid Accent 4" w:uiPriority="62"/>
-    <w:lsdException w:name="Medium Shading 1 Accent 4" w:uiPriority="63"/>
-    <w:lsdException w:name="Medium Shading 2 Accent 4" w:uiPriority="64"/>
-    <w:lsdException w:name="Medium List 1 Accent 4" w:uiPriority="65"/>
-    <w:lsdException w:name="Medium List 2 Accent 4" w:uiPriority="66"/>
-    <w:lsdException w:name="Medium Grid 1 Accent 4" w:uiPriority="67"/>
-    <w:lsdException w:name="Medium Grid 2 Accent 4" w:uiPriority="68"/>
-    <w:lsdException w:name="Medium Grid 3 Accent 4" w:uiPriority="69"/>
-    <w:lsdException w:name="Dark List Accent 4" w:uiPriority="70"/>
-    <w:lsdException w:name="Colorful Shading Accent 4" w:uiPriority="71"/>
-    <w:lsdException w:name="Colorful List Accent 4" w:uiPriority="72"/>
-    <w:lsdException w:name="Colorful Grid Accent 4" w:uiPriority="73"/>
-    <w:lsdException w:name="Light Shading Accent 5" w:uiPriority="60"/>
-    <w:lsdException w:name="Light List Accent 5" w:uiPriority="61"/>
-    <w:lsdException w:name="Light Grid Accent 5" w:uiPriority="62"/>
-    <w:lsdException w:name="Medium Shading 1 Accent 5" w:uiPriority="63"/>
-    <w:lsdException w:name="Medium Shading 2 Accent 5" w:uiPriority="64"/>
-    <w:lsdException w:name="Medium List 1 Accent 5" w:uiPriority="65"/>
-    <w:lsdException w:name="Medium List 2 Accent 5" w:uiPriority="66"/>
-    <w:lsdException w:name="Medium Grid 1 Accent 5" w:uiPriority="67"/>
-    <w:lsdException w:name="Medium Grid 2 Accent 5" w:uiPriority="68"/>
-    <w:lsdException w:name="Medium Grid 3 Accent 5" w:uiPriority="69"/>
-    <w:lsdException w:name="Dark List Accent 5" w:uiPriority="70"/>
-    <w:lsdException w:name="Colorful Shading Accent 5" w:uiPriority="71"/>
-    <w:lsdException w:name="Colorful List Accent 5" w:uiPriority="72"/>
-    <w:lsdException w:name="Colorful Grid Accent 5" w:uiPriority="73"/>
-    <w:lsdException w:name="Light Shading Accent 6" w:uiPriority="60"/>
-    <w:lsdException w:name="Light List Accent 6" w:uiPriority="61"/>
-    <w:lsdException w:name="Light Grid Accent 6" w:uiPriority="62"/>
-    <w:lsdException w:name="Medium Shading 1 Accent 6" w:uiPriority="63"/>
-    <w:lsdException w:name="Medium Shading 2 Accent 6" w:uiPriority="64"/>
-    <w:lsdException w:name="Medium List 1 Accent 6" w:uiPriority="65"/>
-    <w:lsdException w:name="Medium List 2 Accent 6" w:uiPriority="66"/>
-    <w:lsdException w:name="Medium Grid 1 Accent 6" w:uiPriority="67"/>
-    <w:lsdException w:name="Medium Grid 2 Accent 6" w:uiPriority="68"/>
-    <w:lsdException w:name="Medium Grid 3 Accent 6" w:uiPriority="69"/>
-    <w:lsdException w:name="Dark List Accent 6" w:uiPriority="70"/>
-    <w:lsdException w:name="Colorful Shading Accent 6" w:uiPriority="71"/>
-    <w:lsdException w:name="Colorful List Accent 6" w:uiPriority="72"/>
-    <w:lsdException w:name="Colorful Grid Accent 6" w:uiPriority="73"/>
-    <w:lsdException w:name="Subtle Emphasis" w:uiPriority="19" w:qFormat="1"/>
-    <w:lsdException w:name="Intense Emphasis" w:uiPriority="21" w:qFormat="1"/>
-    <w:lsdException w:name="Subtle Reference" w:uiPriority="31" w:qFormat="1"/>
-    <w:lsdException w:name="Intense Reference" w:uiPriority="32" w:qFormat="1"/>
-    <w:lsdException w:name="Book Title" w:uiPriority="33" w:qFormat="1"/>
-    <w:lsdException w:name="Bibliography" w:semiHidden="1" w:uiPriority="37" w:unhideWhenUsed="1"/>
-    <w:lsdException w:name="TOC Heading" w:semiHidden="1" w:uiPriority="39" w:unhideWhenUsed="1" w:qFormat="1"/>
-    <w:lsdException w:name="Plain Table 1" w:uiPriority="41"/>
-    <w:lsdException w:name="Plain Table 2" w:uiPriority="42"/>
-    <w:lsdException w:name="Plain Table 3" w:uiPriority="43"/>
-    <w:lsdException w:name="Plain Table 4" w:uiPriority="44"/>
-    <w:lsdException w:name="Plain Table 5" w:uiPriority="45"/>
-    <w:lsdException w:name="Grid Table Light" w:uiPriority="40"/>
-    <w:lsdException w:name="Grid Table 1 Light" w:uiPriority="46"/>
-    <w:lsdException w:name="Grid Table 2" w:uiPriority="47"/>
-    <w:lsdException w:name="Grid Table 3" w:uiPriority="48"/>
-    <w:lsdException w:name="Grid Table 4" w:uiPriority="49"/>
-    <w:lsdException w:name="Grid Table 5 Dark" w:uiPriority="50"/>
-    <w:lsdException w:name="Grid Table 6 Colorful" w:uiPriority="51"/>
-    <w:lsdException w:name="Grid Table 7 Colorful" w:uiPriority="52"/>
-    <w:lsdException w:name="Grid Table 1 Light Accent 1" w:uiPriority="46"/>
-    <w:lsdException w:name="Grid Table 2 Accent 1" w:uiPriority="47"/>
-    <w:lsdException w:name="Grid Table 3 Accent 1" w:uiPriority="48"/>
-    <w:lsdException w:name="Grid Table 4 Accent 1" w:uiPriority="49"/>
-    <w:lsdException w:name="Grid Table 5 Dark Accent 1" w:uiPriority="50"/>
-    <w:lsdException w:name="Grid Table 6 Colorful Accent 1" w:uiPriority="51"/>
-    <w:lsdException w:name="Grid Table 7 Colorful Accent 1" w:uiPriority="52"/>
-    <w:lsdException w:name="Grid Table 1 Light Accent 2" w:uiPriority="46"/>
-    <w:lsdException w:name="Grid Table 2 Accent 2" w:uiPriority="47"/>
-    <w:lsdException w:name="Grid Table 3 Accent 2" w:uiPriority="48"/>
-    <w:lsdException w:name="Grid Table 4 Accent 2" w:uiPriority="49"/>
-    <w:lsdException w:name="Grid Table 5 Dark Accent 2" w:uiPriority="50"/>
-    <w:lsdException w:name="Grid Table 6 Colorful Accent 2" w:uiPriority="51"/>
-    <w:lsdException w:name="Grid Table 7 Colorful Accent 2" w:uiPriority="52"/>
-    <w:lsdException w:name="Grid Table 1 Light Accent 3" w:uiPriority="46"/>
-    <w:lsdException w:name="Grid Table 2 Accent 3" w:uiPriority="47"/>
-    <w:lsdException w:name="Grid Table 3 Accent 3" w:uiPriority="48"/>
-    <w:lsdException w:name="Grid Table 4 Accent 3" w:uiPriority="49"/>
-    <w:lsdException w:name="Grid Table 5 Dark Accent 3" w:uiPriority="50"/>
-    <w:lsdException w:name="Grid Table 6 Colorful Accent 3" w:uiPriority="51"/>
-    <w:lsdException w:name="Grid Table 7 Colorful Accent 3" w:uiPriority="52"/>
-    <w:lsdException w:name="Grid Table 1 Light Accent 4" w:uiPriority="46"/>
-    <w:lsdException w:name="Grid Table 2 Accent 4" w:uiPriority="47"/>
-    <w:lsdException w:name="Grid Table 3 Accent 4" w:uiPriority="48"/>
-    <w:lsdException w:name="Grid Table 4 Accent 4" w:uiPriority="49"/>
-    <w:lsdException w:name="Grid Table 5 Dark Accent 4" w:uiPriority="50"/>
-    <w:lsdException w:name="Grid Table 6 Colorful Accent 4" w:uiPriority="51"/>
-    <w:lsdException w:name="Grid Table 7 Colorful Accent 4" w:uiPriority="52"/>
-    <w:lsdException w:name="Grid Table 1 Light Accent 5" w:uiPriority="46"/>
-    <w:lsdException w:name="Grid Table 2 Accent 5" w:uiPriority="47"/>
-    <w:lsdException w:name="Grid Table 3 Accent 5" w:uiPriority="48"/>
-    <w:lsdException w:name="Grid Table 4 Accent 5" w:uiPriority="49"/>
-    <w:lsdException w:name="Grid Table 5 Dark Accent 5" w:uiPriority="50"/>
-    <w:lsdException w:name="Grid Table 6 Colorful Accent 5" w:uiPriority="51"/>
-    <w:lsdException w:name="Grid Table 7 Colorful Accent 5" w:uiPriority="52"/>
-    <w:lsdException w:name="Grid Table 1 Light Accent 6" w:uiPriority="46"/>
-    <w:lsdException w:name="Grid Table 2 Accent 6" w:uiPriority="47"/>
-    <w:lsdException w:name="Grid Table 3 Accent 6" w:uiPriority="48"/>
-    <w:lsdException w:name="Grid Table 4 Accent 6" w:uiPriority="49"/>
-    <w:lsdException w:name="Grid Table 5 Dark Accent 6" w:uiPriority="50"/>
-    <w:lsdException w:name="Grid Table 6 Colorful Accent 6" w:uiPriority="51"/>
-    <w:lsdException w:name="Grid Table 7 Colorful Accent 6" w:uiPriority="52"/>
-    <w:lsdException w:name="List Table 1 Light" w:uiPriority="46"/>
-    <w:lsdException w:name="List Table 2" w:uiPriority="47"/>
-    <w:lsdException w:name="List Table 3" w:uiPriority="48"/>
-    <w:lsdException w:name="List Table 4" w:uiPriority="49"/>
-    <w:lsdException w:name="List Table 5 Dark" w:uiPriority="50"/>
-    <w:lsdException w:name="List Table 6 Colorful" w:uiPriority="51"/>
-    <w:lsdException w:name="List Table 7 Colorful" w:uiPriority="52"/>
-    <w:lsdException w:name="List Table 1 Light Accent 1" w:uiPriority="46"/>
-    <w:lsdException w:name="List Table 2 Accent 1" w:uiPriority="47"/>
-    <w:lsdException w:name="List Table 3 Accent 1" w:uiPriority="48"/>
-    <w:lsdException w:name="List Table 4 Accent 1" w:uiPriority="49"/>
-    <w:lsdException w:name="List Table 5 Dark Accent 1" w:uiPriority="50"/>
-    <w:lsdException w:name="List Table 6 Colorful Accent 1" w:uiPriority="51"/>
-    <w:lsdException w:name="List Table 7 Colorful Accent 1" w:uiPriority="52"/>
-    <w:lsdException w:name="List Table 1 Light Accent 2" w:uiPriority="46"/>
-    <w:lsdException w:name="List Table 2 Accent 2" w:uiPriority="47"/>
-    <w:lsdException w:name="List Table 3 Accent 2" w:uiPriority="48"/>
-    <w:lsdException w:name="List Table 4 Accent 2" w:uiPriority="49"/>
-    <w:lsdException w:name="List Table 5 Dark Accent 2" w:uiPriority="50"/>
-    <w:lsdException w:name="List Table 6 Colorful Accent 2" w:uiPriority="51"/>
-    <w:lsdException w:name="List Table 7 Colorful Accent 2" w:uiPriority="52"/>
-    <w:lsdException w:name="List Table 1 Light Accent 3" w:uiPriority="46"/>
-    <w:lsdException w:name="List Table 2 Accent 3" w:uiPriority="47"/>
-    <w:lsdException w:name="List Table 3 Accent 3" w:uiPriority="48"/>
-    <w:lsdException w:name="List Table 4 Accent 3" w:uiPriority="49"/>
-    <w:lsdException w:name="List Table 5 Dark Accent 3" w:uiPriority="50"/>
-    <w:lsdException w:name="List Table 6 Colorful Accent 3" w:uiPriority="51"/>
-    <w:lsdException w:name="List Table 7 Colorful Accent 3" w:uiPriority="52"/>
-    <w:lsdException w:name="List Table 1 Light Accent 4" w:uiPriority="46"/>
-    <w:lsdException w:name="List Table 2 Accent 4" w:uiPriority="47"/>
-    <w:lsdException w:name="List Table 3 Accent 4" w:uiPriority="48"/>
-    <w:lsdException w:name="List Table 4 Accent 4" w:uiPriority="49"/>
-    <w:lsdException w:name="List Table 5 Dark Accent 4" w:uiPriority="50"/>
-    <w:lsdException w:name="List Table 6 Colorful Accent 4" w:uiPriority="51"/>
-    <w:lsdException w:name="List Table 7 Colorful Accent 4" w:uiPriority="52"/>
-    <w:lsdException w:name="List Table 1 Light Accent 5" w:uiPriority="46"/>
-    <w:lsdException w:name="List Table 2 Accent 5" w:uiPriority="47"/>
-    <w:lsdException w:name="List Table 3 Accent 5" w:uiPriority="48"/>
-    <w:lsdException w:name="List Table 4 Accent 5" w:uiPriority="49"/>
-    <w:lsdException w:name="List Table 5 Dark Accent 5" w:uiPriority="50"/>
-    <w:lsdException w:name="List Table 6 Colorful Accent 5" w:uiPriority="51"/>
-    <w:lsdException w:name="List Table 7 Colorful Accent 5" w:uiPriority="52"/>
-    <w:lsdException w:name="List Table 1 Light Accent 6" w:uiPriority="46"/>
-    <w:lsdException w:name="List Table 2 Accent 6" w:uiPriority="47"/>
-    <w:lsdException w:name="List Table 3 Accent 6" w:uiPriority="48"/>
-    <w:lsdException w:name="List Table 4 Accent 6" w:uiPriority="49"/>
-    <w:lsdException w:name="List Table 5 Dark Accent 6" w:uiPriority="50"/>
-    <w:lsdException w:name="List Table 6 Colorful Accent 6" w:uiPriority="51"/>
-    <w:lsdException w:name="List Table 7 Colorful Accent 6" w:uiPriority="52"/>
+  <w:latentStyles w:defLockedState="0" w:defUIPriority="99" w:defSemiHidden="1" w:defUnhideWhenUsed="1" w:defQFormat="0" w:count="267">
+    <w:lsdException w:name="Normal" w:semiHidden="0" w:uiPriority="0" w:unhideWhenUsed="0" w:qFormat="1"/>
+    <w:lsdException w:name="heading 1" w:semiHidden="0" w:uiPriority="9" w:unhideWhenUsed="0" w:qFormat="1"/>
+    <w:lsdException w:name="heading 2" w:uiPriority="9" w:qFormat="1"/>
+    <w:lsdException w:name="heading 3" w:uiPriority="9" w:qFormat="1"/>
+    <w:lsdException w:name="heading 4" w:uiPriority="9" w:qFormat="1"/>
+    <w:lsdException w:name="heading 5" w:uiPriority="9" w:qFormat="1"/>
+    <w:lsdException w:name="heading 6" w:uiPriority="9" w:qFormat="1"/>
+    <w:lsdException w:name="heading 7" w:uiPriority="9" w:qFormat="1"/>
+    <w:lsdException w:name="heading 8" w:uiPriority="9" w:qFormat="1"/>
+    <w:lsdException w:name="heading 9" w:uiPriority="9" w:qFormat="1"/>
+    <w:lsdException w:name="toc 1" w:uiPriority="39"/>
+    <w:lsdException w:name="toc 2" w:uiPriority="39"/>
+    <w:lsdException w:name="toc 3" w:uiPriority="39"/>
+    <w:lsdException w:name="toc 4" w:uiPriority="39"/>
+    <w:lsdException w:name="toc 5" w:uiPriority="39"/>
+    <w:lsdException w:name="toc 6" w:uiPriority="39"/>
+    <w:lsdException w:name="toc 7" w:uiPriority="39"/>
+    <w:lsdException w:name="toc 8" w:uiPriority="39"/>
+    <w:lsdException w:name="toc 9" w:uiPriority="39"/>
+    <w:lsdException w:name="caption" w:uiPriority="35" w:qFormat="1"/>
+    <w:lsdException w:name="Title" w:semiHidden="0" w:uiPriority="10" w:unhideWhenUsed="0" w:qFormat="1"/>
+    <w:lsdException w:name="Default Paragraph Font" w:uiPriority="1"/>
+    <w:lsdException w:name="Subtitle" w:semiHidden="0" w:uiPriority="11" w:unhideWhenUsed="0" w:qFormat="1"/>
+    <w:lsdException w:name="Strong" w:semiHidden="0" w:uiPriority="22" w:unhideWhenUsed="0" w:qFormat="1"/>
+    <w:lsdException w:name="Emphasis" w:semiHidden="0" w:uiPriority="20" w:unhideWhenUsed="0" w:qFormat="1"/>
+    <w:lsdException w:name="Table Grid" w:semiHidden="0" w:uiPriority="39" w:unhideWhenUsed="0"/>
+    <w:lsdException w:name="Placeholder Text" w:unhideWhenUsed="0"/>
+    <w:lsdException w:name="No Spacing" w:semiHidden="0" w:uiPriority="1" w:unhideWhenUsed="0" w:qFormat="1"/>
+    <w:lsdException w:name="Light Shading" w:semiHidden="0" w:uiPriority="60" w:unhideWhenUsed="0"/>
+    <w:lsdException w:name="Light List" w:semiHidden="0" w:uiPriority="61" w:unhideWhenUsed="0"/>
+    <w:lsdException w:name="Light Grid" w:semiHidden="0" w:uiPriority="62" w:unhideWhenUsed="0"/>
+    <w:lsdException w:name="Medium Shading 1" w:semiHidden="0" w:uiPriority="63" w:unhideWhenUsed="0"/>
+    <w:lsdException w:name="Medium Shading 2" w:semiHidden="0" w:uiPriority="64" w:unhideWhenUsed="0"/>
+    <w:lsdException w:name="Medium List 1" w:semiHidden="0" w:uiPriority="65" w:unhideWhenUsed="0"/>
+    <w:lsdException w:name="Medium List 2" w:semiHidden="0" w:uiPriority="66" w:unhideWhenUsed="0"/>
+    <w:lsdException w:name="Medium Grid 1" w:semiHidden="0" w:uiPriority="67" w:unhideWhenUsed="0"/>
+    <w:lsdException w:name="Medium Grid 2" w:semiHidden="0" w:uiPriority="68" w:unhideWhenUsed="0"/>
+    <w:lsdException w:name="Medium Grid 3" w:semiHidden="0" w:uiPriority="69" w:unhideWhenUsed="0"/>
+    <w:lsdException w:name="Dark List" w:semiHidden="0" w:uiPriority="70" w:unhideWhenUsed="0"/>
+    <w:lsdException w:name="Colorful Shading" w:semiHidden="0" w:uiPriority="71" w:unhideWhenUsed="0"/>
+    <w:lsdException w:name="Colorful List" w:semiHidden="0" w:uiPriority="72" w:unhideWhenUsed="0"/>
+    <w:lsdException w:name="Colorful Grid" w:semiHidden="0" w:uiPriority="73" w:unhideWhenUsed="0"/>
+    <w:lsdException w:name="Light Shading Accent 1" w:semiHidden="0" w:uiPriority="60" w:unhideWhenUsed="0"/>
+    <w:lsdException w:name="Light List Accent 1" w:semiHidden="0" w:uiPriority="61" w:unhideWhenUsed="0"/>
+    <w:lsdException w:name="Light Grid Accent 1" w:semiHidden="0" w:uiPriority="62" w:unhideWhenUsed="0"/>
+    <w:lsdException w:name="Medium Shading 1 Accent 1" w:semiHidden="0" w:uiPriority="63" w:unhideWhenUsed="0"/>
+    <w:lsdException w:name="Medium Shading 2 Accent 1" w:semiHidden="0" w:uiPriority="64" w:unhideWhenUsed="0"/>
+    <w:lsdException w:name="Medium List 1 Accent 1" w:semiHidden="0" w:uiPriority="65" w:unhideWhenUsed="0"/>
+    <w:lsdException w:name="Revision" w:unhideWhenUsed="0"/>
+    <w:lsdException w:name="List Paragraph" w:semiHidden="0" w:uiPriority="34" w:unhideWhenUsed="0" w:qFormat="1"/>
+    <w:lsdException w:name="Quote" w:semiHidden="0" w:uiPriority="29" w:unhideWhenUsed="0" w:qFormat="1"/>
+    <w:lsdException w:name="Intense Quote" w:semiHidden="0" w:uiPriority="30" w:unhideWhenUsed="0" w:qFormat="1"/>
+    <w:lsdException w:name="Medium List 2 Accent 1" w:semiHidden="0" w:uiPriority="66" w:unhideWhenUsed="0"/>
+    <w:lsdException w:name="Medium Grid 1 Accent 1" w:semiHidden="0" w:uiPriority="67" w:unhideWhenUsed="0"/>
+    <w:lsdException w:name="Medium Grid 2 Accent 1" w:semiHidden="0" w:uiPriority="68" w:unhideWhenUsed="0"/>
+    <w:lsdException w:name="Medium Grid 3 Accent 1" w:semiHidden="0" w:uiPriority="69" w:unhideWhenUsed="0"/>
+    <w:lsdException w:name="Dark List Accent 1" w:semiHidden="0" w:uiPriority="70" w:unhideWhenUsed="0"/>
+    <w:lsdException w:name="Colorful Shading Accent 1" w:semiHidden="0" w:uiPriority="71" w:unhideWhenUsed="0"/>
+    <w:lsdException w:name="Colorful List Accent 1" w:semiHidden="0" w:uiPriority="72" w:unhideWhenUsed="0"/>
+    <w:lsdException w:name="Colorful Grid Accent 1" w:semiHidden="0" w:uiPriority="73" w:unhideWhenUsed="0"/>
+    <w:lsdException w:name="Light Shading Accent 2" w:semiHidden="0" w:uiPriority="60" w:unhideWhenUsed="0"/>
+    <w:lsdException w:name="Light List Accent 2" w:semiHidden="0" w:uiPriority="61" w:unhideWhenUsed="0"/>
+    <w:lsdException w:name="Light Grid Accent 2" w:semiHidden="0" w:uiPriority="62" w:unhideWhenUsed="0"/>
+    <w:lsdException w:name="Medium Shading 1 Accent 2" w:semiHidden="0" w:uiPriority="63" w:unhideWhenUsed="0"/>
+    <w:lsdException w:name="Medium Shading 2 Accent 2" w:semiHidden="0" w:uiPriority="64" w:unhideWhenUsed="0"/>
+    <w:lsdException w:name="Medium List 1 Accent 2" w:semiHidden="0" w:uiPriority="65" w:unhideWhenUsed="0"/>
+    <w:lsdException w:name="Medium List 2 Accent 2" w:semiHidden="0" w:uiPriority="66" w:unhideWhenUsed="0"/>
+    <w:lsdException w:name="Medium Grid 1 Accent 2" w:semiHidden="0" w:uiPriority="67" w:unhideWhenUsed="0"/>
+    <w:lsdException w:name="Medium Grid 2 Accent 2" w:semiHidden="0" w:uiPriority="68" w:unhideWhenUsed="0"/>
+    <w:lsdException w:name="Medium Grid 3 Accent 2" w:semiHidden="0" w:uiPriority="69" w:unhideWhenUsed="0"/>
+    <w:lsdException w:name="Dark List Accent 2" w:semiHidden="0" w:uiPriority="70" w:unhideWhenUsed="0"/>
+    <w:lsdException w:name="Colorful Shading Accent 2" w:semiHidden="0" w:uiPriority="71" w:unhideWhenUsed="0"/>
+    <w:lsdException w:name="Colorful List Accent 2" w:semiHidden="0" w:uiPriority="72" w:unhideWhenUsed="0"/>
+    <w:lsdException w:name="Colorful Grid Accent 2" w:semiHidden="0" w:uiPriority="73" w:unhideWhenUsed="0"/>
+    <w:lsdException w:name="Light Shading Accent 3" w:semiHidden="0" w:uiPriority="60" w:unhideWhenUsed="0"/>
+    <w:lsdException w:name="Light List Accent 3" w:semiHidden="0" w:uiPriority="61" w:unhideWhenUsed="0"/>
+    <w:lsdException w:name="Light Grid Accent 3" w:semiHidden="0" w:uiPriority="62" w:unhideWhenUsed="0"/>
+    <w:lsdException w:name="Medium Shading 1 Accent 3" w:semiHidden="0" w:uiPriority="63" w:unhideWhenUsed="0"/>
+    <w:lsdException w:name="Medium Shading 2 Accent 3" w:semiHidden="0" w:uiPriority="64" w:unhideWhenUsed="0"/>
+    <w:lsdException w:name="Medium List 1 Accent 3" w:semiHidden="0" w:uiPriority="65" w:unhideWhenUsed="0"/>
+    <w:lsdException w:name="Medium List 2 Accent 3" w:semiHidden="0" w:uiPriority="66" w:unhideWhenUsed="0"/>
+    <w:lsdException w:name="Medium Grid 1 Accent 3" w:semiHidden="0" w:uiPriority="67" w:unhideWhenUsed="0"/>
+    <w:lsdException w:name="Medium Grid 2 Accent 3" w:semiHidden="0" w:uiPriority="68" w:unhideWhenUsed="0"/>
+    <w:lsdException w:name="Medium Grid 3 Accent 3" w:semiHidden="0" w:uiPriority="69" w:unhideWhenUsed="0"/>
+    <w:lsdException w:name="Dark List Accent 3" w:semiHidden="0" w:uiPriority="70" w:unhideWhenUsed="0"/>
+    <w:lsdException w:name="Colorful Shading Accent 3" w:semiHidden="0" w:uiPriority="71" w:unhideWhenUsed="0"/>
+    <w:lsdException w:name="Colorful List Accent 3" w:semiHidden="0" w:uiPriority="72" w:unhideWhenUsed="0"/>
+    <w:lsdException w:name="Colorful Grid Accent 3" w:semiHidden="0" w:uiPriority="73" w:unhideWhenUsed="0"/>
+    <w:lsdException w:name="Light Shading Accent 4" w:semiHidden="0" w:uiPriority="60" w:unhideWhenUsed="0"/>
+    <w:lsdException w:name="Light List Accent 4" w:semiHidden="0" w:uiPriority="61" w:unhideWhenUsed="0"/>
+    <w:lsdException w:name="Light Grid Accent 4" w:semiHidden="0" w:uiPriority="62" w:unhideWhenUsed="0"/>
+    <w:lsdException w:name="Medium Shading 1 Accent 4" w:semiHidden="0" w:uiPriority="63" w:unhideWhenUsed="0"/>
+    <w:lsdException w:name="Medium Shading 2 Accent 4" w:semiHidden="0" w:uiPriority="64" w:unhideWhenUsed="0"/>
+    <w:lsdException w:name="Medium List 1 Accent 4" w:semiHidden="0" w:uiPriority="65" w:unhideWhenUsed="0"/>
+    <w:lsdException w:name="Medium List 2 Accent 4" w:semiHidden="0" w:uiPriority="66" w:unhideWhenUsed="0"/>
+    <w:lsdException w:name="Medium Grid 1 Accent 4" w:semiHidden="0" w:uiPriority="67" w:unhideWhenUsed="0"/>
+    <w:lsdException w:name="Medium Grid 2 Accent 4" w:semiHidden="0" w:uiPriority="68" w:unhideWhenUsed="0"/>
+    <w:lsdException w:name="Medium Grid 3 Accent 4" w:semiHidden="0" w:uiPriority="69" w:unhideWhenUsed="0"/>
+    <w:lsdException w:name="Dark List Accent 4" w:semiHidden="0" w:uiPriority="70" w:unhideWhenUsed="0"/>
+    <w:lsdException w:name="Colorful Shading Accent 4" w:semiHidden="0" w:uiPriority="71" w:unhideWhenUsed="0"/>
+    <w:lsdException w:name="Colorful List Accent 4" w:semiHidden="0" w:uiPriority="72" w:unhideWhenUsed="0"/>
+    <w:lsdException w:name="Colorful Grid Accent 4" w:semiHidden="0" w:uiPriority="73" w:unhideWhenUsed="0"/>
+    <w:lsdException w:name="Light Shading Accent 5" w:semiHidden="0" w:uiPriority="60" w:unhideWhenUsed="0"/>
+    <w:lsdException w:name="Light List Accent 5" w:semiHidden="0" w:uiPriority="61" w:unhideWhenUsed="0"/>
+    <w:lsdException w:name="Light Grid Accent 5" w:semiHidden="0" w:uiPriority="62" w:unhideWhenUsed="0"/>
+    <w:lsdException w:name="Medium Shading 1 Accent 5" w:semiHidden="0" w:uiPriority="63" w:unhideWhenUsed="0"/>
+    <w:lsdException w:name="Medium Shading 2 Accent 5" w:semiHidden="0" w:uiPriority="64" w:unhideWhenUsed="0"/>
+    <w:lsdException w:name="Medium List 1 Accent 5" w:semiHidden="0" w:uiPriority="65" w:unhideWhenUsed="0"/>
+    <w:lsdException w:name="Medium List 2 Accent 5" w:semiHidden="0" w:uiPriority="66" w:unhideWhenUsed="0"/>
+    <w:lsdException w:name="Medium Grid 1 Accent 5" w:semiHidden="0" w:uiPriority="67" w:unhideWhenUsed="0"/>
+    <w:lsdException w:name="Medium Grid 2 Accent 5" w:semiHidden="0" w:uiPriority="68" w:unhideWhenUsed="0"/>
+    <w:lsdException w:name="Medium Grid 3 Accent 5" w:semiHidden="0" w:uiPriority="69" w:unhideWhenUsed="0"/>
+    <w:lsdException w:name="Dark List Accent 5" w:semiHidden="0" w:uiPriority="70" w:unhideWhenUsed="0"/>
+    <w:lsdException w:name="Colorful Shading Accent 5" w:semiHidden="0" w:uiPriority="71" w:unhideWhenUsed="0"/>
+    <w:lsdException w:name="Colorful List Accent 5" w:semiHidden="0" w:uiPriority="72" w:unhideWhenUsed="0"/>
+    <w:lsdException w:name="Colorful Grid Accent 5" w:semiHidden="0" w:uiPriority="73" w:unhideWhenUsed="0"/>
+    <w:lsdException w:name="Light Shading Accent 6" w:semiHidden="0" w:uiPriority="60" w:unhideWhenUsed="0"/>
+    <w:lsdException w:name="Light List Accent 6" w:semiHidden="0" w:uiPriority="61" w:unhideWhenUsed="0"/>
+    <w:lsdException w:name="Light Grid Accent 6" w:semiHidden="0" w:uiPriority="62" w:unhideWhenUsed="0"/>
+    <w:lsdException w:name="Medium Shading 1 Accent 6" w:semiHidden="0" w:uiPriority="63" w:unhideWhenUsed="0"/>
+    <w:lsdException w:name="Medium Shading 2 Accent 6" w:semiHidden="0" w:uiPriority="64" w:unhideWhenUsed="0"/>
+    <w:lsdException w:name="Medium List 1 Accent 6" w:semiHidden="0" w:uiPriority="65" w:unhideWhenUsed="0"/>
+    <w:lsdException w:name="Medium List 2 Accent 6" w:semiHidden="0" w:uiPriority="66" w:unhideWhenUsed="0"/>
+    <w:lsdException w:name="Medium Grid 1 Accent 6" w:semiHidden="0" w:uiPriority="67" w:unhideWhenUsed="0"/>
+    <w:lsdException w:name="Medium Grid 2 Accent 6" w:semiHidden="0" w:uiPriority="68" w:unhideWhenUsed="0"/>
+    <w:lsdException w:name="Medium Grid 3 Accent 6" w:semiHidden="0" w:uiPriority="69" w:unhideWhenUsed="0"/>
+    <w:lsdException w:name="Dark List Accent 6" w:semiHidden="0" w:uiPriority="70" w:unhideWhenUsed="0"/>
+    <w:lsdException w:name="Colorful Shading Accent 6" w:semiHidden="0" w:uiPriority="71" w:unhideWhenUsed="0"/>
+    <w:lsdException w:name="Colorful List Accent 6" w:semiHidden="0" w:uiPriority="72" w:unhideWhenUsed="0"/>
+    <w:lsdException w:name="Colorful Grid Accent 6" w:semiHidden="0" w:uiPriority="73" w:unhideWhenUsed="0"/>
+    <w:lsdException w:name="Subtle Emphasis" w:semiHidden="0" w:uiPriority="19" w:unhideWhenUsed="0" w:qFormat="1"/>
+    <w:lsdException w:name="Intense Emphasis" w:semiHidden="0" w:uiPriority="21" w:unhideWhenUsed="0" w:qFormat="1"/>
+    <w:lsdException w:name="Subtle Reference" w:semiHidden="0" w:uiPriority="31" w:unhideWhenUsed="0" w:qFormat="1"/>
+    <w:lsdException w:name="Intense Reference" w:semiHidden="0" w:uiPriority="32" w:unhideWhenUsed="0" w:qFormat="1"/>
+    <w:lsdException w:name="Book Title" w:semiHidden="0" w:uiPriority="33" w:unhideWhenUsed="0" w:qFormat="1"/>
+    <w:lsdException w:name="Bibliography" w:uiPriority="37"/>
+    <w:lsdException w:name="TOC Heading" w:uiPriority="39" w:qFormat="1"/>
   </w:latentStyles>
   <w:style w:type="paragraph" w:default="1" w:styleId="Normal">
     <w:name w:val="Normal"/>
     <w:qFormat/>
     <w:rsid w:val="004740C9"/>
   </w:style>
-  <w:style w:type="character" w:default="1" w:styleId="DefaultParagraphFont">
+  <w:style w:type="character" w:default="1" w:styleId="Policepardfaut">
     <w:name w:val="Default Paragraph Font"/>
     <w:uiPriority w:val="1"/>
     <w:semiHidden/>
     <w:unhideWhenUsed/>
   </w:style>
-  <w:style w:type="table" w:default="1" w:styleId="TableNormal">
+  <w:style w:type="table" w:default="1" w:styleId="TableauNormal">
     <w:name w:val="Normal Table"/>
     <w:uiPriority w:val="99"/>
     <w:semiHidden/>
     <w:unhideWhenUsed/>
+    <w:qFormat/>
     <w:tblPr>
       <w:tblInd w:w="0" w:type="dxa"/>
       <w:tblCellMar>
@@ -13980,21 +13939,22 @@
       </w:tblCellMar>
     </w:tblPr>
   </w:style>
-  <w:style w:type="numbering" w:default="1" w:styleId="NoList">
+  <w:style w:type="numbering" w:default="1" w:styleId="Aucuneliste">
     <w:name w:val="No List"/>
     <w:uiPriority w:val="99"/>
     <w:semiHidden/>
     <w:unhideWhenUsed/>
   </w:style>
-  <w:style w:type="table" w:styleId="TableGrid">
+  <w:style w:type="table" w:styleId="Grilledutableau">
     <w:name w:val="Table Grid"/>
-    <w:basedOn w:val="TableNormal"/>
+    <w:basedOn w:val="TableauNormal"/>
     <w:uiPriority w:val="39"/>
     <w:rsid w:val="00421EC5"/>
     <w:pPr>
       <w:spacing w:after="0" w:line="240" w:lineRule="auto"/>
     </w:pPr>
     <w:tblPr>
+      <w:tblInd w:w="0" w:type="dxa"/>
       <w:tblBorders>
         <w:top w:val="single" w:sz="4" w:space="0" w:color="auto"/>
         <w:left w:val="single" w:sz="4" w:space="0" w:color="auto"/>
@@ -14003,11 +13963,17 @@
         <w:insideH w:val="single" w:sz="4" w:space="0" w:color="auto"/>
         <w:insideV w:val="single" w:sz="4" w:space="0" w:color="auto"/>
       </w:tblBorders>
+      <w:tblCellMar>
+        <w:top w:w="0" w:type="dxa"/>
+        <w:left w:w="108" w:type="dxa"/>
+        <w:bottom w:w="0" w:type="dxa"/>
+        <w:right w:w="108" w:type="dxa"/>
+      </w:tblCellMar>
     </w:tblPr>
   </w:style>
-  <w:style w:type="character" w:styleId="PlaceholderText">
+  <w:style w:type="character" w:styleId="Textedelespacerserv">
     <w:name w:val="Placeholder Text"/>
-    <w:basedOn w:val="DefaultParagraphFont"/>
+    <w:basedOn w:val="Policepardfaut"/>
     <w:uiPriority w:val="99"/>
     <w:semiHidden/>
     <w:rsid w:val="00413DD7"/>
@@ -14015,10 +13981,10 @@
       <w:color w:val="808080"/>
     </w:rPr>
   </w:style>
-  <w:style w:type="paragraph" w:styleId="BalloonText">
+  <w:style w:type="paragraph" w:styleId="Textedebulles">
     <w:name w:val="Balloon Text"/>
     <w:basedOn w:val="Normal"/>
-    <w:link w:val="BalloonTextChar"/>
+    <w:link w:val="TextedebullesCar"/>
     <w:uiPriority w:val="99"/>
     <w:semiHidden/>
     <w:unhideWhenUsed/>
@@ -14032,10 +13998,10 @@
       <w:szCs w:val="16"/>
     </w:rPr>
   </w:style>
-  <w:style w:type="character" w:customStyle="1" w:styleId="BalloonTextChar">
-    <w:name w:val="Balloon Text Char"/>
-    <w:basedOn w:val="DefaultParagraphFont"/>
-    <w:link w:val="BalloonText"/>
+  <w:style w:type="character" w:customStyle="1" w:styleId="TextedebullesCar">
+    <w:name w:val="Texte de bulles Car"/>
+    <w:basedOn w:val="Policepardfaut"/>
+    <w:link w:val="Textedebulles"/>
     <w:uiPriority w:val="99"/>
     <w:semiHidden/>
     <w:rsid w:val="00CE6B15"/>
@@ -14045,10 +14011,10 @@
       <w:szCs w:val="16"/>
     </w:rPr>
   </w:style>
-  <w:style w:type="paragraph" w:styleId="Header">
+  <w:style w:type="paragraph" w:styleId="En-tte">
     <w:name w:val="header"/>
     <w:basedOn w:val="Normal"/>
-    <w:link w:val="HeaderChar"/>
+    <w:link w:val="En-tteCar"/>
     <w:uiPriority w:val="99"/>
     <w:semiHidden/>
     <w:unhideWhenUsed/>
@@ -14061,18 +14027,18 @@
       <w:spacing w:after="0" w:line="240" w:lineRule="auto"/>
     </w:pPr>
   </w:style>
-  <w:style w:type="character" w:customStyle="1" w:styleId="HeaderChar">
-    <w:name w:val="Header Char"/>
-    <w:basedOn w:val="DefaultParagraphFont"/>
-    <w:link w:val="Header"/>
+  <w:style w:type="character" w:customStyle="1" w:styleId="En-tteCar">
+    <w:name w:val="En-tête Car"/>
+    <w:basedOn w:val="Policepardfaut"/>
+    <w:link w:val="En-tte"/>
     <w:uiPriority w:val="99"/>
     <w:semiHidden/>
     <w:rsid w:val="00CE3C8A"/>
   </w:style>
-  <w:style w:type="paragraph" w:styleId="Footer">
+  <w:style w:type="paragraph" w:styleId="Pieddepage">
     <w:name w:val="footer"/>
     <w:basedOn w:val="Normal"/>
-    <w:link w:val="FooterChar"/>
+    <w:link w:val="PieddepageCar"/>
     <w:uiPriority w:val="99"/>
     <w:semiHidden/>
     <w:unhideWhenUsed/>
@@ -14085,10 +14051,10 @@
       <w:spacing w:after="0" w:line="240" w:lineRule="auto"/>
     </w:pPr>
   </w:style>
-  <w:style w:type="character" w:customStyle="1" w:styleId="FooterChar">
-    <w:name w:val="Footer Char"/>
-    <w:basedOn w:val="DefaultParagraphFont"/>
-    <w:link w:val="Footer"/>
+  <w:style w:type="character" w:customStyle="1" w:styleId="PieddepageCar">
+    <w:name w:val="Pied de page Car"/>
+    <w:basedOn w:val="Policepardfaut"/>
+    <w:link w:val="Pieddepage"/>
     <w:uiPriority w:val="99"/>
     <w:semiHidden/>
     <w:rsid w:val="00CE3C8A"/>
@@ -14351,7 +14317,7 @@
   <a:extraClrSchemeLst/>
   <a:extLst>
     <a:ext uri="{05A4C25C-085E-4340-85A3-A5531E510DB2}">
-      <thm15:themeFamily xmlns:thm15="http://schemas.microsoft.com/office/thememl/2012/main" name="Office Theme" id="{62F939B6-93AF-4DB8-9C6B-D6C7DFDC589F}" vid="{4A3C46E8-61CC-4603-A589-7422A47A8E4A}"/>
+      <thm15:themeFamily xmlns:thm15="http://schemas.microsoft.com/office/thememl/2012/main" xmlns="" name="Office Theme" id="{62F939B6-93AF-4DB8-9C6B-D6C7DFDC589F}" vid="{4A3C46E8-61CC-4603-A589-7422A47A8E4A}"/>
     </a:ext>
   </a:extLst>
 </a:theme>

</xml_diff>